<commit_message>
uploading data and data collection script
</commit_message>
<xml_diff>
--- a/errors/errors.docx
+++ b/errors/errors.docx
@@ -90,7 +90,7 @@
                     <pic:cNvPicPr/>
                   </pic:nvPicPr>
                   <pic:blipFill>
-                    <a:blip r:embed="rId4"/>
+                    <a:blip r:embed="rId6"/>
                     <a:stretch>
                       <a:fillRect/>
                     </a:stretch>
@@ -169,7 +169,7 @@
                     <pic:cNvPicPr/>
                   </pic:nvPicPr>
                   <pic:blipFill>
-                    <a:blip r:embed="rId5"/>
+                    <a:blip r:embed="rId7"/>
                     <a:stretch>
                       <a:fillRect/>
                     </a:stretch>
@@ -264,8 +264,6 @@
       <w:r>
         <w:t>git commit -m "uploaded scraper and run code"</w:t>
       </w:r>
-      <w:bookmarkStart w:id="0" w:name="_GoBack"/>
-      <w:bookmarkEnd w:id="0"/>
     </w:p>
     <w:p>
       <w:pPr>
@@ -287,8 +285,122 @@
       </w:r>
     </w:p>
     <w:p/>
-    <w:p/>
-    <w:p/>
+    <w:p>
+      <w:r>
+        <w:t xml:space="preserve">I tried to scrap 500 salaries, but the scraper stopped. </w:t>
+      </w:r>
+      <w:r>
+        <w:t>No idea why.</w:t>
+      </w:r>
+    </w:p>
+    <w:p>
+      <w:r>
+        <w:t>I deleted some code associated with Headquarter and Competitor as the website is no longer showing those labels</w:t>
+      </w:r>
+      <w:r>
+        <w:t>, and switched my internet connection to Wi-Fi from LAN as even though I’m using LAN cable, it disconnects when trains pass… (I’m living by a train station)</w:t>
+      </w:r>
+    </w:p>
+    <w:p>
+      <w:r>
+        <w:t>C</w:t>
+      </w:r>
+      <w:r>
+        <w:t>ollecting 500 jobs was s</w:t>
+      </w:r>
+      <w:bookmarkStart w:id="0" w:name="_GoBack"/>
+      <w:bookmarkEnd w:id="0"/>
+      <w:r>
+        <w:t xml:space="preserve">uccessful, but I </w:t>
+      </w:r>
+      <w:r>
+        <w:t xml:space="preserve">overlooked </w:t>
+      </w:r>
+      <w:r>
+        <w:t xml:space="preserve">the fact </w:t>
+      </w:r>
+      <w:r>
+        <w:t xml:space="preserve">that there were not </w:t>
+      </w:r>
+      <w:r>
+        <w:t xml:space="preserve">enough jobs as many as I wanted. </w:t>
+      </w:r>
+      <w:r>
+        <w:t xml:space="preserve">Eventually, </w:t>
+      </w:r>
+      <w:r>
+        <w:t>I got 500 job</w:t>
+      </w:r>
+      <w:r>
+        <w:t xml:space="preserve">s, but </w:t>
+      </w:r>
+      <w:r>
+        <w:t>w</w:t>
+      </w:r>
+      <w:r>
+        <w:t>hen the scraper finished the last page, the total number of jobs was 410</w:t>
+      </w:r>
+      <w:r>
+        <w:t>.</w:t>
+      </w:r>
+      <w:r>
+        <w:t xml:space="preserve"> </w:t>
+      </w:r>
+      <w:r>
+        <w:t>A</w:t>
+      </w:r>
+      <w:r>
+        <w:t xml:space="preserve">nd as </w:t>
+      </w:r>
+      <w:r>
+        <w:t xml:space="preserve">there </w:t>
+      </w:r>
+      <w:r>
+        <w:t xml:space="preserve">was no next page, </w:t>
+      </w:r>
+      <w:r>
+        <w:t xml:space="preserve">the scraper iterated </w:t>
+      </w:r>
+      <w:r>
+        <w:t xml:space="preserve">the code </w:t>
+      </w:r>
+      <w:r>
+        <w:t>in the last pag</w:t>
+      </w:r>
+      <w:r>
+        <w:t xml:space="preserve">e, so </w:t>
+      </w:r>
+      <w:r>
+        <w:t xml:space="preserve">it gathered the same jobs </w:t>
+      </w:r>
+      <w:r>
+        <w:t xml:space="preserve">about 90 jobs </w:t>
+      </w:r>
+      <w:r>
+        <w:t>from the last page until finished</w:t>
+      </w:r>
+      <w:r>
+        <w:t>.</w:t>
+      </w:r>
+      <w:r>
+        <w:t xml:space="preserve"> I should have checked if </w:t>
+      </w:r>
+      <w:r>
+        <w:t>there was</w:t>
+      </w:r>
+      <w:r>
+        <w:t xml:space="preserve"> enough</w:t>
+      </w:r>
+      <w:r>
+        <w:t xml:space="preserve"> </w:t>
+      </w:r>
+      <w:r>
+        <w:t xml:space="preserve">data as much as I wanted. </w:t>
+      </w:r>
+      <w:r>
+        <w:t xml:space="preserve"> </w:t>
+      </w:r>
+    </w:p>
     <w:p/>
     <w:p/>
     <w:p/>
@@ -359,6 +471,56 @@
     </w:sectPr>
   </w:body>
 </w:document>
+</file>
+
+<file path=word/endnotes.xml><?xml version="1.0" encoding="utf-8"?>
+<w:endnotes xmlns:wpc="http://schemas.microsoft.com/office/word/2010/wordprocessingCanvas" xmlns:cx="http://schemas.microsoft.com/office/drawing/2014/chartex" xmlns:cx1="http://schemas.microsoft.com/office/drawing/2015/9/8/chartex" xmlns:cx2="http://schemas.microsoft.com/office/drawing/2015/10/21/chartex" xmlns:cx3="http://schemas.microsoft.com/office/drawing/2016/5/9/chartex" xmlns:cx4="http://schemas.microsoft.com/office/drawing/2016/5/10/chartex" xmlns:cx5="http://schemas.microsoft.com/office/drawing/2016/5/11/chartex" xmlns:cx6="http://schemas.microsoft.com/office/drawing/2016/5/12/chartex" xmlns:cx7="http://schemas.microsoft.com/office/drawing/2016/5/13/chartex" xmlns:cx8="http://schemas.microsoft.com/office/drawing/2016/5/14/chartex" xmlns:mc="http://schemas.openxmlformats.org/markup-compatibility/2006" xmlns:aink="http://schemas.microsoft.com/office/drawing/2016/ink" xmlns:am3d="http://schemas.microsoft.com/office/drawing/2017/model3d" xmlns:o="urn:schemas-microsoft-com:office:office" xmlns:r="http://schemas.openxmlformats.org/officeDocument/2006/relationships" xmlns:m="http://schemas.openxmlformats.org/officeDocument/2006/math" xmlns:v="urn:schemas-microsoft-com:vml" xmlns:wp14="http://schemas.microsoft.com/office/word/2010/wordprocessingDrawing" xmlns:wp="http://schemas.openxmlformats.org/drawingml/2006/wordprocessingDrawing" xmlns:w10="urn:schemas-microsoft-com:office:word" xmlns:w="http://schemas.openxmlformats.org/wordprocessingml/2006/main" xmlns:w14="http://schemas.microsoft.com/office/word/2010/wordml" xmlns:w15="http://schemas.microsoft.com/office/word/2012/wordml" xmlns:w16cid="http://schemas.microsoft.com/office/word/2016/wordml/cid" xmlns:w16se="http://schemas.microsoft.com/office/word/2015/wordml/symex" xmlns:wpg="http://schemas.microsoft.com/office/word/2010/wordprocessingGroup" xmlns:wpi="http://schemas.microsoft.com/office/word/2010/wordprocessingInk" xmlns:wne="http://schemas.microsoft.com/office/word/2006/wordml" xmlns:wps="http://schemas.microsoft.com/office/word/2010/wordprocessingShape" mc:Ignorable="w14 w15 w16se w16cid wp14">
+  <w:endnote w:type="separator" w:id="-1">
+    <w:p>
+      <w:pPr>
+        <w:spacing w:after="0" w:line="240" w:lineRule="auto"/>
+      </w:pPr>
+      <w:r>
+        <w:separator/>
+      </w:r>
+    </w:p>
+  </w:endnote>
+  <w:endnote w:type="continuationSeparator" w:id="0">
+    <w:p>
+      <w:pPr>
+        <w:spacing w:after="0" w:line="240" w:lineRule="auto"/>
+      </w:pPr>
+      <w:r>
+        <w:continuationSeparator/>
+      </w:r>
+    </w:p>
+  </w:endnote>
+</w:endnotes>
+</file>
+
+<file path=word/footnotes.xml><?xml version="1.0" encoding="utf-8"?>
+<w:footnotes xmlns:wpc="http://schemas.microsoft.com/office/word/2010/wordprocessingCanvas" xmlns:cx="http://schemas.microsoft.com/office/drawing/2014/chartex" xmlns:cx1="http://schemas.microsoft.com/office/drawing/2015/9/8/chartex" xmlns:cx2="http://schemas.microsoft.com/office/drawing/2015/10/21/chartex" xmlns:cx3="http://schemas.microsoft.com/office/drawing/2016/5/9/chartex" xmlns:cx4="http://schemas.microsoft.com/office/drawing/2016/5/10/chartex" xmlns:cx5="http://schemas.microsoft.com/office/drawing/2016/5/11/chartex" xmlns:cx6="http://schemas.microsoft.com/office/drawing/2016/5/12/chartex" xmlns:cx7="http://schemas.microsoft.com/office/drawing/2016/5/13/chartex" xmlns:cx8="http://schemas.microsoft.com/office/drawing/2016/5/14/chartex" xmlns:mc="http://schemas.openxmlformats.org/markup-compatibility/2006" xmlns:aink="http://schemas.microsoft.com/office/drawing/2016/ink" xmlns:am3d="http://schemas.microsoft.com/office/drawing/2017/model3d" xmlns:o="urn:schemas-microsoft-com:office:office" xmlns:r="http://schemas.openxmlformats.org/officeDocument/2006/relationships" xmlns:m="http://schemas.openxmlformats.org/officeDocument/2006/math" xmlns:v="urn:schemas-microsoft-com:vml" xmlns:wp14="http://schemas.microsoft.com/office/word/2010/wordprocessingDrawing" xmlns:wp="http://schemas.openxmlformats.org/drawingml/2006/wordprocessingDrawing" xmlns:w10="urn:schemas-microsoft-com:office:word" xmlns:w="http://schemas.openxmlformats.org/wordprocessingml/2006/main" xmlns:w14="http://schemas.microsoft.com/office/word/2010/wordml" xmlns:w15="http://schemas.microsoft.com/office/word/2012/wordml" xmlns:w16cid="http://schemas.microsoft.com/office/word/2016/wordml/cid" xmlns:w16se="http://schemas.microsoft.com/office/word/2015/wordml/symex" xmlns:wpg="http://schemas.microsoft.com/office/word/2010/wordprocessingGroup" xmlns:wpi="http://schemas.microsoft.com/office/word/2010/wordprocessingInk" xmlns:wne="http://schemas.microsoft.com/office/word/2006/wordml" xmlns:wps="http://schemas.microsoft.com/office/word/2010/wordprocessingShape" mc:Ignorable="w14 w15 w16se w16cid wp14">
+  <w:footnote w:type="separator" w:id="-1">
+    <w:p>
+      <w:pPr>
+        <w:spacing w:after="0" w:line="240" w:lineRule="auto"/>
+      </w:pPr>
+      <w:r>
+        <w:separator/>
+      </w:r>
+    </w:p>
+  </w:footnote>
+  <w:footnote w:type="continuationSeparator" w:id="0">
+    <w:p>
+      <w:pPr>
+        <w:spacing w:after="0" w:line="240" w:lineRule="auto"/>
+      </w:pPr>
+      <w:r>
+        <w:continuationSeparator/>
+      </w:r>
+    </w:p>
+  </w:footnote>
+</w:footnotes>
 </file>
 
 <file path=word/styles.xml><?xml version="1.0" encoding="utf-8"?>
@@ -793,6 +955,50 @@
     <w:semiHidden/>
     <w:unhideWhenUsed/>
   </w:style>
+  <w:style w:type="paragraph" w:styleId="a3">
+    <w:name w:val="header"/>
+    <w:basedOn w:val="a"/>
+    <w:link w:val="Char"/>
+    <w:uiPriority w:val="99"/>
+    <w:unhideWhenUsed/>
+    <w:rsid w:val="0015068A"/>
+    <w:pPr>
+      <w:tabs>
+        <w:tab w:val="center" w:pos="4513"/>
+        <w:tab w:val="right" w:pos="9026"/>
+      </w:tabs>
+      <w:spacing w:after="0" w:line="240" w:lineRule="auto"/>
+    </w:pPr>
+  </w:style>
+  <w:style w:type="character" w:customStyle="1" w:styleId="Char">
+    <w:name w:val="머리글 Char"/>
+    <w:basedOn w:val="a0"/>
+    <w:link w:val="a3"/>
+    <w:uiPriority w:val="99"/>
+    <w:rsid w:val="0015068A"/>
+  </w:style>
+  <w:style w:type="paragraph" w:styleId="a4">
+    <w:name w:val="footer"/>
+    <w:basedOn w:val="a"/>
+    <w:link w:val="Char0"/>
+    <w:uiPriority w:val="99"/>
+    <w:unhideWhenUsed/>
+    <w:rsid w:val="0015068A"/>
+    <w:pPr>
+      <w:tabs>
+        <w:tab w:val="center" w:pos="4513"/>
+        <w:tab w:val="right" w:pos="9026"/>
+      </w:tabs>
+      <w:spacing w:after="0" w:line="240" w:lineRule="auto"/>
+    </w:pPr>
+  </w:style>
+  <w:style w:type="character" w:customStyle="1" w:styleId="Char0">
+    <w:name w:val="바닥글 Char"/>
+    <w:basedOn w:val="a0"/>
+    <w:link w:val="a4"/>
+    <w:uiPriority w:val="99"/>
+    <w:rsid w:val="0015068A"/>
+  </w:style>
 </w:styles>
 </file>
 

</xml_diff>

<commit_message>
data cleaning script created
</commit_message>
<xml_diff>
--- a/errors/errors.docx
+++ b/errors/errors.docx
@@ -306,114 +306,2585 @@
         <w:t>C</w:t>
       </w:r>
       <w:r>
-        <w:t>ollecting 500 jobs was s</w:t>
+        <w:t xml:space="preserve">ollecting 500 jobs was successful, but I </w:t>
+      </w:r>
+      <w:r>
+        <w:t xml:space="preserve">overlooked </w:t>
+      </w:r>
+      <w:r>
+        <w:t xml:space="preserve">the fact </w:t>
+      </w:r>
+      <w:r>
+        <w:t xml:space="preserve">that there were not </w:t>
+      </w:r>
+      <w:r>
+        <w:t xml:space="preserve">enough jobs as many as I wanted. </w:t>
+      </w:r>
+      <w:r>
+        <w:t xml:space="preserve">Eventually, </w:t>
+      </w:r>
+      <w:r>
+        <w:t>I got 500 job</w:t>
+      </w:r>
+      <w:r>
+        <w:t xml:space="preserve">s, but </w:t>
+      </w:r>
+      <w:r>
+        <w:t>w</w:t>
+      </w:r>
+      <w:r>
+        <w:t>hen the scraper finished the last page, the total number of jobs was 410</w:t>
+      </w:r>
+      <w:r>
+        <w:t>.</w:t>
+      </w:r>
+      <w:r>
+        <w:t xml:space="preserve"> </w:t>
+      </w:r>
+      <w:r>
+        <w:t>A</w:t>
+      </w:r>
+      <w:r>
+        <w:t xml:space="preserve">nd as </w:t>
+      </w:r>
+      <w:r>
+        <w:t xml:space="preserve">there </w:t>
+      </w:r>
+      <w:r>
+        <w:t xml:space="preserve">was no next page, </w:t>
+      </w:r>
+      <w:r>
+        <w:t xml:space="preserve">the scraper iterated </w:t>
+      </w:r>
+      <w:r>
+        <w:t xml:space="preserve">the code </w:t>
+      </w:r>
+      <w:r>
+        <w:t>in the last pag</w:t>
+      </w:r>
+      <w:r>
+        <w:t xml:space="preserve">e, so </w:t>
+      </w:r>
+      <w:r>
+        <w:t xml:space="preserve">it gathered the same jobs </w:t>
+      </w:r>
+      <w:r>
+        <w:t xml:space="preserve">about 90 jobs </w:t>
+      </w:r>
+      <w:r>
+        <w:t>from the last page until finished</w:t>
+      </w:r>
+      <w:r>
+        <w:t>.</w:t>
+      </w:r>
+      <w:r>
+        <w:t xml:space="preserve"> I should have checked if </w:t>
+      </w:r>
+      <w:r>
+        <w:t>there was</w:t>
+      </w:r>
+      <w:r>
+        <w:t xml:space="preserve"> enough</w:t>
+      </w:r>
+      <w:r>
+        <w:t xml:space="preserve"> </w:t>
+      </w:r>
+      <w:r>
+        <w:t xml:space="preserve">data as much as I wanted. </w:t>
+      </w:r>
+      <w:r>
+        <w:t xml:space="preserve"> </w:t>
+      </w:r>
+    </w:p>
+    <w:p>
+      <w:r>
+        <w:t>The reason that we are making different versions and different branches is that we don’t have to conflict with the master</w:t>
+      </w:r>
+      <w:r>
+        <w:t xml:space="preserve">. So, we can mess up, do whatever we want </w:t>
+      </w:r>
+      <w:r>
+        <w:t xml:space="preserve">in this branch and the master branch will be perfectly fine. We can just revert back </w:t>
+      </w:r>
+      <w:r>
+        <w:t xml:space="preserve">to that it we want to start over again. </w:t>
+      </w:r>
+      <w:r>
+        <w:t xml:space="preserve">We can reconcile those changes when we merge </w:t>
+      </w:r>
+      <w:r>
+        <w:t xml:space="preserve">it. </w:t>
+      </w:r>
+    </w:p>
+    <w:p/>
+    <w:p>
+      <w:r>
+        <w:t xml:space="preserve">git </w:t>
+      </w:r>
+      <w:proofErr w:type="gramStart"/>
+      <w:r>
+        <w:t>add .</w:t>
+      </w:r>
+      <w:proofErr w:type="gramEnd"/>
+    </w:p>
+    <w:p>
+      <w:r>
+        <w:t>git commit -m ‘updating data and data collection script’</w:t>
+      </w:r>
+    </w:p>
+    <w:p>
+      <w:r>
+        <w:t>git push</w:t>
+      </w:r>
+    </w:p>
+    <w:p>
+      <w:r>
+        <w:t xml:space="preserve">git </w:t>
+      </w:r>
+      <w:proofErr w:type="gramStart"/>
+      <w:r>
+        <w:t>pull</w:t>
+      </w:r>
+      <w:proofErr w:type="gramEnd"/>
+    </w:p>
+    <w:p>
+      <w:r>
+        <w:t>git checkout -b data_cleaning</w:t>
+      </w:r>
+    </w:p>
+    <w:p/>
+    <w:p/>
+    <w:p/>
+    <w:p/>
+    <w:p/>
+    <w:p/>
+    <w:p/>
+    <w:p/>
+    <w:p/>
+    <w:p/>
+    <w:p>
+      <w:r>
+        <w:lastRenderedPageBreak/>
+        <w:t>3. Data Cleaning</w:t>
+      </w:r>
+    </w:p>
+    <w:p/>
+    <w:p/>
+    <w:p>
+      <w:r>
+        <w:t xml:space="preserve">I messed up with my .csv file and got this error, but after </w:t>
+      </w:r>
+      <w:r>
+        <w:t>replacing new one, the error is gone.</w:t>
       </w:r>
       <w:bookmarkStart w:id="0" w:name="_GoBack"/>
       <w:bookmarkEnd w:id="0"/>
-      <w:r>
-        <w:t xml:space="preserve">uccessful, but I </w:t>
-      </w:r>
-      <w:r>
-        <w:t xml:space="preserve">overlooked </w:t>
-      </w:r>
-      <w:r>
-        <w:t xml:space="preserve">the fact </w:t>
-      </w:r>
-      <w:r>
-        <w:t xml:space="preserve">that there were not </w:t>
-      </w:r>
-      <w:r>
-        <w:t xml:space="preserve">enough jobs as many as I wanted. </w:t>
-      </w:r>
-      <w:r>
-        <w:t xml:space="preserve">Eventually, </w:t>
-      </w:r>
-      <w:r>
-        <w:t>I got 500 job</w:t>
-      </w:r>
-      <w:r>
-        <w:t xml:space="preserve">s, but </w:t>
-      </w:r>
-      <w:r>
-        <w:t>w</w:t>
-      </w:r>
-      <w:r>
-        <w:t>hen the scraper finished the last page, the total number of jobs was 410</w:t>
-      </w:r>
-      <w:r>
-        <w:t>.</w:t>
-      </w:r>
-      <w:r>
-        <w:t xml:space="preserve"> </w:t>
-      </w:r>
-      <w:r>
-        <w:t>A</w:t>
-      </w:r>
-      <w:r>
-        <w:t xml:space="preserve">nd as </w:t>
-      </w:r>
-      <w:r>
-        <w:t xml:space="preserve">there </w:t>
-      </w:r>
-      <w:r>
-        <w:t xml:space="preserve">was no next page, </w:t>
-      </w:r>
-      <w:r>
-        <w:t xml:space="preserve">the scraper iterated </w:t>
-      </w:r>
-      <w:r>
-        <w:t xml:space="preserve">the code </w:t>
-      </w:r>
-      <w:r>
-        <w:t>in the last pag</w:t>
-      </w:r>
-      <w:r>
-        <w:t xml:space="preserve">e, so </w:t>
-      </w:r>
-      <w:r>
-        <w:t xml:space="preserve">it gathered the same jobs </w:t>
-      </w:r>
-      <w:r>
-        <w:t xml:space="preserve">about 90 jobs </w:t>
-      </w:r>
-      <w:r>
-        <w:t>from the last page until finished</w:t>
-      </w:r>
-      <w:r>
-        <w:t>.</w:t>
-      </w:r>
-      <w:r>
-        <w:t xml:space="preserve"> I should have checked if </w:t>
-      </w:r>
-      <w:r>
-        <w:t>there was</w:t>
-      </w:r>
-      <w:r>
-        <w:t xml:space="preserve"> enough</w:t>
-      </w:r>
-      <w:r>
-        <w:t xml:space="preserve"> </w:t>
-      </w:r>
-      <w:r>
-        <w:t xml:space="preserve">data as much as I wanted. </w:t>
-      </w:r>
-      <w:r>
-        <w:t xml:space="preserve"> </w:t>
-      </w:r>
-    </w:p>
-    <w:p/>
-    <w:p/>
-    <w:p/>
-    <w:p/>
-    <w:p/>
-    <w:p/>
-    <w:p/>
-    <w:p/>
-    <w:p/>
-    <w:p/>
-    <w:p/>
-    <w:p/>
-    <w:p/>
+    </w:p>
+    <w:p/>
+    <w:p>
+      <w:pPr>
+        <w:widowControl/>
+        <w:wordWrap/>
+        <w:autoSpaceDE/>
+        <w:autoSpaceDN/>
+        <w:spacing w:after="0" w:line="240" w:lineRule="auto"/>
+        <w:rPr>
+          <w:rFonts w:ascii="Times New Roman" w:eastAsia="Times New Roman" w:hAnsi="Times New Roman" w:cs="Times New Roman"/>
+          <w:sz w:val="24"/>
+          <w:szCs w:val="24"/>
+        </w:rPr>
+      </w:pPr>
+      <w:r>
+        <w:rPr>
+          <w:rFonts w:ascii="Times New Roman" w:eastAsia="Times New Roman" w:hAnsi="Times New Roman" w:cs="Times New Roman"/>
+          <w:sz w:val="24"/>
+          <w:szCs w:val="24"/>
+        </w:rPr>
+        <w:t xml:space="preserve">Traceback </w:t>
+      </w:r>
+      <w:r>
+        <w:rPr>
+          <w:rFonts w:ascii="Times New Roman" w:eastAsia="Times New Roman" w:hAnsi="Times New Roman" w:cs="Times New Roman"/>
+          <w:color w:val="00FFFF"/>
+          <w:sz w:val="24"/>
+          <w:szCs w:val="24"/>
+        </w:rPr>
+        <w:t>(most recent call last)</w:t>
+      </w:r>
+      <w:r>
+        <w:rPr>
+          <w:rFonts w:ascii="Times New Roman" w:eastAsia="Times New Roman" w:hAnsi="Times New Roman" w:cs="Times New Roman"/>
+          <w:sz w:val="24"/>
+          <w:szCs w:val="24"/>
+        </w:rPr>
+        <w:t>:</w:t>
+      </w:r>
+    </w:p>
+    <w:p>
+      <w:pPr>
+        <w:widowControl/>
+        <w:wordWrap/>
+        <w:autoSpaceDE/>
+        <w:autoSpaceDN/>
+        <w:spacing w:after="0" w:line="240" w:lineRule="auto"/>
+        <w:rPr>
+          <w:rFonts w:ascii="Times New Roman" w:eastAsia="Times New Roman" w:hAnsi="Times New Roman" w:cs="Times New Roman"/>
+          <w:sz w:val="24"/>
+          <w:szCs w:val="24"/>
+        </w:rPr>
+      </w:pPr>
+    </w:p>
+    <w:p>
+      <w:pPr>
+        <w:widowControl/>
+        <w:wordWrap/>
+        <w:autoSpaceDE/>
+        <w:autoSpaceDN/>
+        <w:spacing w:after="0" w:line="360" w:lineRule="auto"/>
+        <w:rPr>
+          <w:rFonts w:ascii="Times New Roman" w:eastAsia="Times New Roman" w:hAnsi="Times New Roman" w:cs="Times New Roman"/>
+          <w:sz w:val="24"/>
+          <w:szCs w:val="24"/>
+        </w:rPr>
+      </w:pPr>
+      <w:r>
+        <w:rPr>
+          <w:rFonts w:ascii="Times New Roman" w:eastAsia="Times New Roman" w:hAnsi="Times New Roman" w:cs="Times New Roman"/>
+          <w:sz w:val="24"/>
+          <w:szCs w:val="24"/>
+        </w:rPr>
+        <w:t xml:space="preserve">File </w:t>
+      </w:r>
+      <w:r>
+        <w:rPr>
+          <w:rFonts w:ascii="Times New Roman" w:eastAsia="Times New Roman" w:hAnsi="Times New Roman" w:cs="Times New Roman"/>
+          <w:color w:val="006400"/>
+          <w:sz w:val="24"/>
+          <w:szCs w:val="24"/>
+        </w:rPr>
+        <w:t>"pandas\_libs\</w:t>
+      </w:r>
+      <w:proofErr w:type="spellStart"/>
+      <w:r>
+        <w:rPr>
+          <w:rFonts w:ascii="Times New Roman" w:eastAsia="Times New Roman" w:hAnsi="Times New Roman" w:cs="Times New Roman"/>
+          <w:color w:val="006400"/>
+          <w:sz w:val="24"/>
+          <w:szCs w:val="24"/>
+        </w:rPr>
+        <w:t>parsers.pyx</w:t>
+      </w:r>
+      <w:proofErr w:type="spellEnd"/>
+      <w:r>
+        <w:rPr>
+          <w:rFonts w:ascii="Times New Roman" w:eastAsia="Times New Roman" w:hAnsi="Times New Roman" w:cs="Times New Roman"/>
+          <w:color w:val="006400"/>
+          <w:sz w:val="24"/>
+          <w:szCs w:val="24"/>
+        </w:rPr>
+        <w:t>"</w:t>
+      </w:r>
+      <w:r>
+        <w:rPr>
+          <w:rFonts w:ascii="Times New Roman" w:eastAsia="Times New Roman" w:hAnsi="Times New Roman" w:cs="Times New Roman"/>
+          <w:sz w:val="24"/>
+          <w:szCs w:val="24"/>
+        </w:rPr>
+        <w:t xml:space="preserve">, line </w:t>
+      </w:r>
+      <w:r>
+        <w:rPr>
+          <w:rFonts w:ascii="Times New Roman" w:eastAsia="Times New Roman" w:hAnsi="Times New Roman" w:cs="Times New Roman"/>
+          <w:color w:val="006400"/>
+          <w:sz w:val="24"/>
+          <w:szCs w:val="24"/>
+        </w:rPr>
+        <w:t>1130</w:t>
+      </w:r>
+      <w:r>
+        <w:rPr>
+          <w:rFonts w:ascii="Times New Roman" w:eastAsia="Times New Roman" w:hAnsi="Times New Roman" w:cs="Times New Roman"/>
+          <w:sz w:val="24"/>
+          <w:szCs w:val="24"/>
+        </w:rPr>
+        <w:t xml:space="preserve">, in </w:t>
+      </w:r>
+      <w:proofErr w:type="gramStart"/>
+      <w:r>
+        <w:rPr>
+          <w:rFonts w:ascii="Times New Roman" w:eastAsia="Times New Roman" w:hAnsi="Times New Roman" w:cs="Times New Roman"/>
+          <w:color w:val="9400D3"/>
+          <w:sz w:val="24"/>
+          <w:szCs w:val="24"/>
+        </w:rPr>
+        <w:t>pandas._</w:t>
+      </w:r>
+      <w:proofErr w:type="gramEnd"/>
+      <w:r>
+        <w:rPr>
+          <w:rFonts w:ascii="Times New Roman" w:eastAsia="Times New Roman" w:hAnsi="Times New Roman" w:cs="Times New Roman"/>
+          <w:color w:val="9400D3"/>
+          <w:sz w:val="24"/>
+          <w:szCs w:val="24"/>
+        </w:rPr>
+        <w:t>libs.parsers.</w:t>
+      </w:r>
+      <w:proofErr w:type="spellStart"/>
+      <w:r>
+        <w:rPr>
+          <w:rFonts w:ascii="Times New Roman" w:eastAsia="Times New Roman" w:hAnsi="Times New Roman" w:cs="Times New Roman"/>
+          <w:color w:val="9400D3"/>
+          <w:sz w:val="24"/>
+          <w:szCs w:val="24"/>
+        </w:rPr>
+        <w:t>TextReader</w:t>
+      </w:r>
+      <w:proofErr w:type="spellEnd"/>
+      <w:r>
+        <w:rPr>
+          <w:rFonts w:ascii="Times New Roman" w:eastAsia="Times New Roman" w:hAnsi="Times New Roman" w:cs="Times New Roman"/>
+          <w:color w:val="9400D3"/>
+          <w:sz w:val="24"/>
+          <w:szCs w:val="24"/>
+        </w:rPr>
+        <w:t>._</w:t>
+      </w:r>
+      <w:proofErr w:type="spellStart"/>
+      <w:r>
+        <w:rPr>
+          <w:rFonts w:ascii="Times New Roman" w:eastAsia="Times New Roman" w:hAnsi="Times New Roman" w:cs="Times New Roman"/>
+          <w:color w:val="9400D3"/>
+          <w:sz w:val="24"/>
+          <w:szCs w:val="24"/>
+        </w:rPr>
+        <w:t>convert_tokens</w:t>
+      </w:r>
+      <w:proofErr w:type="spellEnd"/>
+    </w:p>
+    <w:p>
+      <w:pPr>
+        <w:widowControl/>
+        <w:wordWrap/>
+        <w:autoSpaceDE/>
+        <w:autoSpaceDN/>
+        <w:spacing w:after="0" w:line="360" w:lineRule="auto"/>
+        <w:rPr>
+          <w:rFonts w:ascii="Times New Roman" w:eastAsia="Times New Roman" w:hAnsi="Times New Roman" w:cs="Times New Roman"/>
+          <w:sz w:val="24"/>
+          <w:szCs w:val="24"/>
+        </w:rPr>
+      </w:pPr>
+      <w:r>
+        <w:rPr>
+          <w:rFonts w:ascii="Times New Roman" w:eastAsia="Times New Roman" w:hAnsi="Times New Roman" w:cs="Times New Roman"/>
+          <w:sz w:val="24"/>
+          <w:szCs w:val="24"/>
+        </w:rPr>
+        <w:t xml:space="preserve">File </w:t>
+      </w:r>
+      <w:r>
+        <w:rPr>
+          <w:rFonts w:ascii="Times New Roman" w:eastAsia="Times New Roman" w:hAnsi="Times New Roman" w:cs="Times New Roman"/>
+          <w:color w:val="006400"/>
+          <w:sz w:val="24"/>
+          <w:szCs w:val="24"/>
+        </w:rPr>
+        <w:t>"pandas\_libs\</w:t>
+      </w:r>
+      <w:proofErr w:type="spellStart"/>
+      <w:r>
+        <w:rPr>
+          <w:rFonts w:ascii="Times New Roman" w:eastAsia="Times New Roman" w:hAnsi="Times New Roman" w:cs="Times New Roman"/>
+          <w:color w:val="006400"/>
+          <w:sz w:val="24"/>
+          <w:szCs w:val="24"/>
+        </w:rPr>
+        <w:t>parsers.pyx</w:t>
+      </w:r>
+      <w:proofErr w:type="spellEnd"/>
+      <w:r>
+        <w:rPr>
+          <w:rFonts w:ascii="Times New Roman" w:eastAsia="Times New Roman" w:hAnsi="Times New Roman" w:cs="Times New Roman"/>
+          <w:color w:val="006400"/>
+          <w:sz w:val="24"/>
+          <w:szCs w:val="24"/>
+        </w:rPr>
+        <w:t>"</w:t>
+      </w:r>
+      <w:r>
+        <w:rPr>
+          <w:rFonts w:ascii="Times New Roman" w:eastAsia="Times New Roman" w:hAnsi="Times New Roman" w:cs="Times New Roman"/>
+          <w:sz w:val="24"/>
+          <w:szCs w:val="24"/>
+        </w:rPr>
+        <w:t xml:space="preserve">, line </w:t>
+      </w:r>
+      <w:r>
+        <w:rPr>
+          <w:rFonts w:ascii="Times New Roman" w:eastAsia="Times New Roman" w:hAnsi="Times New Roman" w:cs="Times New Roman"/>
+          <w:color w:val="006400"/>
+          <w:sz w:val="24"/>
+          <w:szCs w:val="24"/>
+        </w:rPr>
+        <w:t>1254</w:t>
+      </w:r>
+      <w:r>
+        <w:rPr>
+          <w:rFonts w:ascii="Times New Roman" w:eastAsia="Times New Roman" w:hAnsi="Times New Roman" w:cs="Times New Roman"/>
+          <w:sz w:val="24"/>
+          <w:szCs w:val="24"/>
+        </w:rPr>
+        <w:t xml:space="preserve">, in </w:t>
+      </w:r>
+      <w:proofErr w:type="gramStart"/>
+      <w:r>
+        <w:rPr>
+          <w:rFonts w:ascii="Times New Roman" w:eastAsia="Times New Roman" w:hAnsi="Times New Roman" w:cs="Times New Roman"/>
+          <w:color w:val="9400D3"/>
+          <w:sz w:val="24"/>
+          <w:szCs w:val="24"/>
+        </w:rPr>
+        <w:t>pandas._</w:t>
+      </w:r>
+      <w:proofErr w:type="gramEnd"/>
+      <w:r>
+        <w:rPr>
+          <w:rFonts w:ascii="Times New Roman" w:eastAsia="Times New Roman" w:hAnsi="Times New Roman" w:cs="Times New Roman"/>
+          <w:color w:val="9400D3"/>
+          <w:sz w:val="24"/>
+          <w:szCs w:val="24"/>
+        </w:rPr>
+        <w:t>libs.parsers.</w:t>
+      </w:r>
+      <w:proofErr w:type="spellStart"/>
+      <w:r>
+        <w:rPr>
+          <w:rFonts w:ascii="Times New Roman" w:eastAsia="Times New Roman" w:hAnsi="Times New Roman" w:cs="Times New Roman"/>
+          <w:color w:val="9400D3"/>
+          <w:sz w:val="24"/>
+          <w:szCs w:val="24"/>
+        </w:rPr>
+        <w:t>TextReader</w:t>
+      </w:r>
+      <w:proofErr w:type="spellEnd"/>
+      <w:r>
+        <w:rPr>
+          <w:rFonts w:ascii="Times New Roman" w:eastAsia="Times New Roman" w:hAnsi="Times New Roman" w:cs="Times New Roman"/>
+          <w:color w:val="9400D3"/>
+          <w:sz w:val="24"/>
+          <w:szCs w:val="24"/>
+        </w:rPr>
+        <w:t>._</w:t>
+      </w:r>
+      <w:proofErr w:type="spellStart"/>
+      <w:r>
+        <w:rPr>
+          <w:rFonts w:ascii="Times New Roman" w:eastAsia="Times New Roman" w:hAnsi="Times New Roman" w:cs="Times New Roman"/>
+          <w:color w:val="9400D3"/>
+          <w:sz w:val="24"/>
+          <w:szCs w:val="24"/>
+        </w:rPr>
+        <w:t>convert_with_dtype</w:t>
+      </w:r>
+      <w:proofErr w:type="spellEnd"/>
+    </w:p>
+    <w:p>
+      <w:pPr>
+        <w:widowControl/>
+        <w:wordWrap/>
+        <w:autoSpaceDE/>
+        <w:autoSpaceDN/>
+        <w:spacing w:after="0" w:line="360" w:lineRule="auto"/>
+        <w:rPr>
+          <w:rFonts w:ascii="Times New Roman" w:eastAsia="Times New Roman" w:hAnsi="Times New Roman" w:cs="Times New Roman"/>
+          <w:sz w:val="24"/>
+          <w:szCs w:val="24"/>
+        </w:rPr>
+      </w:pPr>
+      <w:r>
+        <w:rPr>
+          <w:rFonts w:ascii="Times New Roman" w:eastAsia="Times New Roman" w:hAnsi="Times New Roman" w:cs="Times New Roman"/>
+          <w:sz w:val="24"/>
+          <w:szCs w:val="24"/>
+        </w:rPr>
+        <w:t xml:space="preserve">File </w:t>
+      </w:r>
+      <w:r>
+        <w:rPr>
+          <w:rFonts w:ascii="Times New Roman" w:eastAsia="Times New Roman" w:hAnsi="Times New Roman" w:cs="Times New Roman"/>
+          <w:color w:val="006400"/>
+          <w:sz w:val="24"/>
+          <w:szCs w:val="24"/>
+        </w:rPr>
+        <w:t>"pandas\_libs\</w:t>
+      </w:r>
+      <w:proofErr w:type="spellStart"/>
+      <w:r>
+        <w:rPr>
+          <w:rFonts w:ascii="Times New Roman" w:eastAsia="Times New Roman" w:hAnsi="Times New Roman" w:cs="Times New Roman"/>
+          <w:color w:val="006400"/>
+          <w:sz w:val="24"/>
+          <w:szCs w:val="24"/>
+        </w:rPr>
+        <w:t>parsers.pyx</w:t>
+      </w:r>
+      <w:proofErr w:type="spellEnd"/>
+      <w:r>
+        <w:rPr>
+          <w:rFonts w:ascii="Times New Roman" w:eastAsia="Times New Roman" w:hAnsi="Times New Roman" w:cs="Times New Roman"/>
+          <w:color w:val="006400"/>
+          <w:sz w:val="24"/>
+          <w:szCs w:val="24"/>
+        </w:rPr>
+        <w:t>"</w:t>
+      </w:r>
+      <w:r>
+        <w:rPr>
+          <w:rFonts w:ascii="Times New Roman" w:eastAsia="Times New Roman" w:hAnsi="Times New Roman" w:cs="Times New Roman"/>
+          <w:sz w:val="24"/>
+          <w:szCs w:val="24"/>
+        </w:rPr>
+        <w:t xml:space="preserve">, line </w:t>
+      </w:r>
+      <w:r>
+        <w:rPr>
+          <w:rFonts w:ascii="Times New Roman" w:eastAsia="Times New Roman" w:hAnsi="Times New Roman" w:cs="Times New Roman"/>
+          <w:color w:val="006400"/>
+          <w:sz w:val="24"/>
+          <w:szCs w:val="24"/>
+        </w:rPr>
+        <w:t>1269</w:t>
+      </w:r>
+      <w:r>
+        <w:rPr>
+          <w:rFonts w:ascii="Times New Roman" w:eastAsia="Times New Roman" w:hAnsi="Times New Roman" w:cs="Times New Roman"/>
+          <w:sz w:val="24"/>
+          <w:szCs w:val="24"/>
+        </w:rPr>
+        <w:t xml:space="preserve">, in </w:t>
+      </w:r>
+      <w:proofErr w:type="gramStart"/>
+      <w:r>
+        <w:rPr>
+          <w:rFonts w:ascii="Times New Roman" w:eastAsia="Times New Roman" w:hAnsi="Times New Roman" w:cs="Times New Roman"/>
+          <w:color w:val="9400D3"/>
+          <w:sz w:val="24"/>
+          <w:szCs w:val="24"/>
+        </w:rPr>
+        <w:t>pandas._</w:t>
+      </w:r>
+      <w:proofErr w:type="gramEnd"/>
+      <w:r>
+        <w:rPr>
+          <w:rFonts w:ascii="Times New Roman" w:eastAsia="Times New Roman" w:hAnsi="Times New Roman" w:cs="Times New Roman"/>
+          <w:color w:val="9400D3"/>
+          <w:sz w:val="24"/>
+          <w:szCs w:val="24"/>
+        </w:rPr>
+        <w:t>libs.parsers.</w:t>
+      </w:r>
+      <w:proofErr w:type="spellStart"/>
+      <w:r>
+        <w:rPr>
+          <w:rFonts w:ascii="Times New Roman" w:eastAsia="Times New Roman" w:hAnsi="Times New Roman" w:cs="Times New Roman"/>
+          <w:color w:val="9400D3"/>
+          <w:sz w:val="24"/>
+          <w:szCs w:val="24"/>
+        </w:rPr>
+        <w:t>TextReader</w:t>
+      </w:r>
+      <w:proofErr w:type="spellEnd"/>
+      <w:r>
+        <w:rPr>
+          <w:rFonts w:ascii="Times New Roman" w:eastAsia="Times New Roman" w:hAnsi="Times New Roman" w:cs="Times New Roman"/>
+          <w:color w:val="9400D3"/>
+          <w:sz w:val="24"/>
+          <w:szCs w:val="24"/>
+        </w:rPr>
+        <w:t>._</w:t>
+      </w:r>
+      <w:proofErr w:type="spellStart"/>
+      <w:r>
+        <w:rPr>
+          <w:rFonts w:ascii="Times New Roman" w:eastAsia="Times New Roman" w:hAnsi="Times New Roman" w:cs="Times New Roman"/>
+          <w:color w:val="9400D3"/>
+          <w:sz w:val="24"/>
+          <w:szCs w:val="24"/>
+        </w:rPr>
+        <w:t>string_convert</w:t>
+      </w:r>
+      <w:proofErr w:type="spellEnd"/>
+    </w:p>
+    <w:p>
+      <w:pPr>
+        <w:widowControl/>
+        <w:wordWrap/>
+        <w:autoSpaceDE/>
+        <w:autoSpaceDN/>
+        <w:spacing w:after="0" w:line="360" w:lineRule="auto"/>
+        <w:rPr>
+          <w:rFonts w:ascii="Times New Roman" w:eastAsia="Times New Roman" w:hAnsi="Times New Roman" w:cs="Times New Roman"/>
+          <w:sz w:val="24"/>
+          <w:szCs w:val="24"/>
+        </w:rPr>
+      </w:pPr>
+      <w:r>
+        <w:rPr>
+          <w:rFonts w:ascii="Times New Roman" w:eastAsia="Times New Roman" w:hAnsi="Times New Roman" w:cs="Times New Roman"/>
+          <w:color w:val="00FFFF"/>
+          <w:sz w:val="24"/>
+          <w:szCs w:val="24"/>
+        </w:rPr>
+        <w:t xml:space="preserve">File </w:t>
+      </w:r>
+      <w:r>
+        <w:rPr>
+          <w:rFonts w:ascii="Times New Roman" w:eastAsia="Times New Roman" w:hAnsi="Times New Roman" w:cs="Times New Roman"/>
+          <w:color w:val="00FF00"/>
+          <w:sz w:val="24"/>
+          <w:szCs w:val="24"/>
+        </w:rPr>
+        <w:t>"pandas\_libs\</w:t>
+      </w:r>
+      <w:proofErr w:type="spellStart"/>
+      <w:r>
+        <w:rPr>
+          <w:rFonts w:ascii="Times New Roman" w:eastAsia="Times New Roman" w:hAnsi="Times New Roman" w:cs="Times New Roman"/>
+          <w:color w:val="00FF00"/>
+          <w:sz w:val="24"/>
+          <w:szCs w:val="24"/>
+        </w:rPr>
+        <w:t>parsers.pyx</w:t>
+      </w:r>
+      <w:proofErr w:type="spellEnd"/>
+      <w:r>
+        <w:rPr>
+          <w:rFonts w:ascii="Times New Roman" w:eastAsia="Times New Roman" w:hAnsi="Times New Roman" w:cs="Times New Roman"/>
+          <w:color w:val="00FF00"/>
+          <w:sz w:val="24"/>
+          <w:szCs w:val="24"/>
+        </w:rPr>
+        <w:t>"</w:t>
+      </w:r>
+      <w:r>
+        <w:rPr>
+          <w:rFonts w:ascii="Times New Roman" w:eastAsia="Times New Roman" w:hAnsi="Times New Roman" w:cs="Times New Roman"/>
+          <w:color w:val="00FFFF"/>
+          <w:sz w:val="24"/>
+          <w:szCs w:val="24"/>
+        </w:rPr>
+        <w:t xml:space="preserve">, line </w:t>
+      </w:r>
+      <w:r>
+        <w:rPr>
+          <w:rFonts w:ascii="Times New Roman" w:eastAsia="Times New Roman" w:hAnsi="Times New Roman" w:cs="Times New Roman"/>
+          <w:color w:val="00FF00"/>
+          <w:sz w:val="24"/>
+          <w:szCs w:val="24"/>
+        </w:rPr>
+        <w:t>1459</w:t>
+      </w:r>
+      <w:r>
+        <w:rPr>
+          <w:rFonts w:ascii="Times New Roman" w:eastAsia="Times New Roman" w:hAnsi="Times New Roman" w:cs="Times New Roman"/>
+          <w:color w:val="00FFFF"/>
+          <w:sz w:val="24"/>
+          <w:szCs w:val="24"/>
+        </w:rPr>
+        <w:t xml:space="preserve">, in </w:t>
+      </w:r>
+      <w:proofErr w:type="gramStart"/>
+      <w:r>
+        <w:rPr>
+          <w:rFonts w:ascii="Times New Roman" w:eastAsia="Times New Roman" w:hAnsi="Times New Roman" w:cs="Times New Roman"/>
+          <w:color w:val="FF00FF"/>
+          <w:sz w:val="24"/>
+          <w:szCs w:val="24"/>
+        </w:rPr>
+        <w:t>pandas._</w:t>
+      </w:r>
+      <w:proofErr w:type="gramEnd"/>
+      <w:r>
+        <w:rPr>
+          <w:rFonts w:ascii="Times New Roman" w:eastAsia="Times New Roman" w:hAnsi="Times New Roman" w:cs="Times New Roman"/>
+          <w:color w:val="FF00FF"/>
+          <w:sz w:val="24"/>
+          <w:szCs w:val="24"/>
+        </w:rPr>
+        <w:t>libs.parsers._string_box_utf8</w:t>
+      </w:r>
+    </w:p>
+    <w:p>
+      <w:pPr>
+        <w:widowControl/>
+        <w:wordWrap/>
+        <w:autoSpaceDE/>
+        <w:autoSpaceDN/>
+        <w:spacing w:after="0" w:line="240" w:lineRule="auto"/>
+        <w:rPr>
+          <w:rFonts w:ascii="Times New Roman" w:eastAsia="Times New Roman" w:hAnsi="Times New Roman" w:cs="Times New Roman"/>
+          <w:sz w:val="24"/>
+          <w:szCs w:val="24"/>
+        </w:rPr>
+      </w:pPr>
+    </w:p>
+    <w:p>
+      <w:pPr>
+        <w:widowControl/>
+        <w:wordWrap/>
+        <w:autoSpaceDE/>
+        <w:autoSpaceDN/>
+        <w:spacing w:after="0" w:line="240" w:lineRule="auto"/>
+        <w:rPr>
+          <w:rFonts w:ascii="Times New Roman" w:eastAsia="Times New Roman" w:hAnsi="Times New Roman" w:cs="Times New Roman"/>
+          <w:sz w:val="24"/>
+          <w:szCs w:val="24"/>
+        </w:rPr>
+      </w:pPr>
+      <w:proofErr w:type="spellStart"/>
+      <w:r>
+        <w:rPr>
+          <w:rFonts w:ascii="Times New Roman" w:eastAsia="Times New Roman" w:hAnsi="Times New Roman" w:cs="Times New Roman"/>
+          <w:color w:val="FF0000"/>
+          <w:sz w:val="24"/>
+          <w:szCs w:val="24"/>
+        </w:rPr>
+        <w:t>UnicodeDecodeError</w:t>
+      </w:r>
+      <w:proofErr w:type="spellEnd"/>
+      <w:r>
+        <w:rPr>
+          <w:rFonts w:ascii="Times New Roman" w:eastAsia="Times New Roman" w:hAnsi="Times New Roman" w:cs="Times New Roman"/>
+          <w:color w:val="FF0000"/>
+          <w:sz w:val="24"/>
+          <w:szCs w:val="24"/>
+        </w:rPr>
+        <w:t>:</w:t>
+      </w:r>
+      <w:r>
+        <w:rPr>
+          <w:rFonts w:ascii="Times New Roman" w:eastAsia="Times New Roman" w:hAnsi="Times New Roman" w:cs="Times New Roman"/>
+          <w:sz w:val="24"/>
+          <w:szCs w:val="24"/>
+        </w:rPr>
+        <w:t xml:space="preserve"> 'utf-8' codec can't decode byte 0x80 in position 15: invalid start byte</w:t>
+      </w:r>
+    </w:p>
+    <w:p>
+      <w:pPr>
+        <w:widowControl/>
+        <w:wordWrap/>
+        <w:autoSpaceDE/>
+        <w:autoSpaceDN/>
+        <w:spacing w:after="0" w:line="240" w:lineRule="auto"/>
+        <w:rPr>
+          <w:rFonts w:ascii="Times New Roman" w:eastAsia="Times New Roman" w:hAnsi="Times New Roman" w:cs="Times New Roman"/>
+          <w:sz w:val="24"/>
+          <w:szCs w:val="24"/>
+        </w:rPr>
+      </w:pPr>
+    </w:p>
+    <w:p>
+      <w:pPr>
+        <w:widowControl/>
+        <w:wordWrap/>
+        <w:autoSpaceDE/>
+        <w:autoSpaceDN/>
+        <w:spacing w:after="0" w:line="240" w:lineRule="auto"/>
+        <w:rPr>
+          <w:rFonts w:ascii="Times New Roman" w:eastAsia="Times New Roman" w:hAnsi="Times New Roman" w:cs="Times New Roman"/>
+          <w:sz w:val="24"/>
+          <w:szCs w:val="24"/>
+        </w:rPr>
+      </w:pPr>
+    </w:p>
+    <w:p>
+      <w:pPr>
+        <w:widowControl/>
+        <w:wordWrap/>
+        <w:autoSpaceDE/>
+        <w:autoSpaceDN/>
+        <w:spacing w:after="0" w:line="240" w:lineRule="auto"/>
+        <w:rPr>
+          <w:rFonts w:ascii="Times New Roman" w:eastAsia="Times New Roman" w:hAnsi="Times New Roman" w:cs="Times New Roman"/>
+          <w:sz w:val="24"/>
+          <w:szCs w:val="24"/>
+        </w:rPr>
+      </w:pPr>
+      <w:r>
+        <w:rPr>
+          <w:rFonts w:ascii="Times New Roman" w:eastAsia="Times New Roman" w:hAnsi="Times New Roman" w:cs="Times New Roman"/>
+          <w:sz w:val="24"/>
+          <w:szCs w:val="24"/>
+        </w:rPr>
+        <w:t>During handling of the above exception, another exception occurred:</w:t>
+      </w:r>
+    </w:p>
+    <w:p>
+      <w:pPr>
+        <w:widowControl/>
+        <w:wordWrap/>
+        <w:autoSpaceDE/>
+        <w:autoSpaceDN/>
+        <w:spacing w:after="0" w:line="240" w:lineRule="auto"/>
+        <w:rPr>
+          <w:rFonts w:ascii="Times New Roman" w:eastAsia="Times New Roman" w:hAnsi="Times New Roman" w:cs="Times New Roman"/>
+          <w:sz w:val="24"/>
+          <w:szCs w:val="24"/>
+        </w:rPr>
+      </w:pPr>
+    </w:p>
+    <w:p>
+      <w:pPr>
+        <w:widowControl/>
+        <w:wordWrap/>
+        <w:autoSpaceDE/>
+        <w:autoSpaceDN/>
+        <w:spacing w:after="0" w:line="240" w:lineRule="auto"/>
+        <w:rPr>
+          <w:rFonts w:ascii="Times New Roman" w:eastAsia="Times New Roman" w:hAnsi="Times New Roman" w:cs="Times New Roman"/>
+          <w:sz w:val="24"/>
+          <w:szCs w:val="24"/>
+        </w:rPr>
+      </w:pPr>
+      <w:r>
+        <w:rPr>
+          <w:rFonts w:ascii="Times New Roman" w:eastAsia="Times New Roman" w:hAnsi="Times New Roman" w:cs="Times New Roman"/>
+          <w:sz w:val="24"/>
+          <w:szCs w:val="24"/>
+        </w:rPr>
+        <w:t xml:space="preserve">Traceback </w:t>
+      </w:r>
+      <w:r>
+        <w:rPr>
+          <w:rFonts w:ascii="Times New Roman" w:eastAsia="Times New Roman" w:hAnsi="Times New Roman" w:cs="Times New Roman"/>
+          <w:color w:val="00FFFF"/>
+          <w:sz w:val="24"/>
+          <w:szCs w:val="24"/>
+        </w:rPr>
+        <w:t>(most recent call last)</w:t>
+      </w:r>
+      <w:r>
+        <w:rPr>
+          <w:rFonts w:ascii="Times New Roman" w:eastAsia="Times New Roman" w:hAnsi="Times New Roman" w:cs="Times New Roman"/>
+          <w:sz w:val="24"/>
+          <w:szCs w:val="24"/>
+        </w:rPr>
+        <w:t>:</w:t>
+      </w:r>
+    </w:p>
+    <w:p>
+      <w:pPr>
+        <w:widowControl/>
+        <w:wordWrap/>
+        <w:autoSpaceDE/>
+        <w:autoSpaceDN/>
+        <w:spacing w:after="0" w:line="240" w:lineRule="auto"/>
+        <w:rPr>
+          <w:rFonts w:ascii="Times New Roman" w:eastAsia="Times New Roman" w:hAnsi="Times New Roman" w:cs="Times New Roman"/>
+          <w:sz w:val="24"/>
+          <w:szCs w:val="24"/>
+        </w:rPr>
+      </w:pPr>
+    </w:p>
+    <w:p>
+      <w:pPr>
+        <w:widowControl/>
+        <w:wordWrap/>
+        <w:autoSpaceDE/>
+        <w:autoSpaceDN/>
+        <w:spacing w:after="0" w:line="360" w:lineRule="auto"/>
+        <w:rPr>
+          <w:rFonts w:ascii="Times New Roman" w:eastAsia="Times New Roman" w:hAnsi="Times New Roman" w:cs="Times New Roman"/>
+          <w:sz w:val="24"/>
+          <w:szCs w:val="24"/>
+        </w:rPr>
+      </w:pPr>
+      <w:r>
+        <w:rPr>
+          <w:rFonts w:ascii="Times New Roman" w:eastAsia="Times New Roman" w:hAnsi="Times New Roman" w:cs="Times New Roman"/>
+          <w:sz w:val="24"/>
+          <w:szCs w:val="24"/>
+        </w:rPr>
+        <w:t xml:space="preserve">File </w:t>
+      </w:r>
+      <w:r>
+        <w:rPr>
+          <w:rFonts w:ascii="Times New Roman" w:eastAsia="Times New Roman" w:hAnsi="Times New Roman" w:cs="Times New Roman"/>
+          <w:color w:val="006400"/>
+          <w:sz w:val="24"/>
+          <w:szCs w:val="24"/>
+        </w:rPr>
+        <w:t xml:space="preserve">"D:\Kaggle\0. </w:t>
+      </w:r>
+      <w:proofErr w:type="spellStart"/>
+      <w:r>
+        <w:rPr>
+          <w:rFonts w:ascii="Times New Roman" w:eastAsia="Times New Roman" w:hAnsi="Times New Roman" w:cs="Times New Roman"/>
+          <w:color w:val="006400"/>
+          <w:sz w:val="24"/>
+          <w:szCs w:val="24"/>
+        </w:rPr>
+        <w:t>Data_Science_Salaries</w:t>
+      </w:r>
+      <w:proofErr w:type="spellEnd"/>
+      <w:r>
+        <w:rPr>
+          <w:rFonts w:ascii="Times New Roman" w:eastAsia="Times New Roman" w:hAnsi="Times New Roman" w:cs="Times New Roman"/>
+          <w:color w:val="006400"/>
+          <w:sz w:val="24"/>
+          <w:szCs w:val="24"/>
+        </w:rPr>
+        <w:t>\</w:t>
+      </w:r>
+      <w:proofErr w:type="spellStart"/>
+      <w:r>
+        <w:rPr>
+          <w:rFonts w:ascii="Times New Roman" w:eastAsia="Times New Roman" w:hAnsi="Times New Roman" w:cs="Times New Roman"/>
+          <w:color w:val="006400"/>
+          <w:sz w:val="24"/>
+          <w:szCs w:val="24"/>
+        </w:rPr>
+        <w:t>ds_salary_proj</w:t>
+      </w:r>
+      <w:proofErr w:type="spellEnd"/>
+      <w:r>
+        <w:rPr>
+          <w:rFonts w:ascii="Times New Roman" w:eastAsia="Times New Roman" w:hAnsi="Times New Roman" w:cs="Times New Roman"/>
+          <w:color w:val="006400"/>
+          <w:sz w:val="24"/>
+          <w:szCs w:val="24"/>
+        </w:rPr>
+        <w:t>\data_cleaning.py"</w:t>
+      </w:r>
+      <w:r>
+        <w:rPr>
+          <w:rFonts w:ascii="Times New Roman" w:eastAsia="Times New Roman" w:hAnsi="Times New Roman" w:cs="Times New Roman"/>
+          <w:sz w:val="24"/>
+          <w:szCs w:val="24"/>
+        </w:rPr>
+        <w:t xml:space="preserve">, line </w:t>
+      </w:r>
+      <w:r>
+        <w:rPr>
+          <w:rFonts w:ascii="Times New Roman" w:eastAsia="Times New Roman" w:hAnsi="Times New Roman" w:cs="Times New Roman"/>
+          <w:color w:val="006400"/>
+          <w:sz w:val="24"/>
+          <w:szCs w:val="24"/>
+        </w:rPr>
+        <w:t>11</w:t>
+      </w:r>
+      <w:r>
+        <w:rPr>
+          <w:rFonts w:ascii="Times New Roman" w:eastAsia="Times New Roman" w:hAnsi="Times New Roman" w:cs="Times New Roman"/>
+          <w:sz w:val="24"/>
+          <w:szCs w:val="24"/>
+        </w:rPr>
+        <w:t xml:space="preserve">, in </w:t>
+      </w:r>
+      <w:r>
+        <w:rPr>
+          <w:rFonts w:ascii="Times New Roman" w:eastAsia="Times New Roman" w:hAnsi="Times New Roman" w:cs="Times New Roman"/>
+          <w:color w:val="9400D3"/>
+          <w:sz w:val="24"/>
+          <w:szCs w:val="24"/>
+        </w:rPr>
+        <w:t>&lt;module&gt;</w:t>
+      </w:r>
+    </w:p>
+    <w:p>
+      <w:pPr>
+        <w:widowControl/>
+        <w:wordWrap/>
+        <w:autoSpaceDE/>
+        <w:autoSpaceDN/>
+        <w:spacing w:after="0" w:line="360" w:lineRule="auto"/>
+        <w:rPr>
+          <w:rFonts w:ascii="Times New Roman" w:eastAsia="Times New Roman" w:hAnsi="Times New Roman" w:cs="Times New Roman"/>
+          <w:sz w:val="24"/>
+          <w:szCs w:val="24"/>
+        </w:rPr>
+      </w:pPr>
+      <w:r>
+        <w:rPr>
+          <w:rFonts w:ascii="Times New Roman" w:eastAsia="Times New Roman" w:hAnsi="Times New Roman" w:cs="Times New Roman"/>
+          <w:sz w:val="24"/>
+          <w:szCs w:val="24"/>
+        </w:rPr>
+        <w:t xml:space="preserve">df = </w:t>
+      </w:r>
+      <w:proofErr w:type="spellStart"/>
+      <w:proofErr w:type="gramStart"/>
+      <w:r>
+        <w:rPr>
+          <w:rFonts w:ascii="Times New Roman" w:eastAsia="Times New Roman" w:hAnsi="Times New Roman" w:cs="Times New Roman"/>
+          <w:sz w:val="24"/>
+          <w:szCs w:val="24"/>
+        </w:rPr>
+        <w:t>pd.read</w:t>
+      </w:r>
+      <w:proofErr w:type="gramEnd"/>
+      <w:r>
+        <w:rPr>
+          <w:rFonts w:ascii="Times New Roman" w:eastAsia="Times New Roman" w:hAnsi="Times New Roman" w:cs="Times New Roman"/>
+          <w:sz w:val="24"/>
+          <w:szCs w:val="24"/>
+        </w:rPr>
+        <w:t>_csv</w:t>
+      </w:r>
+      <w:proofErr w:type="spellEnd"/>
+      <w:r>
+        <w:rPr>
+          <w:rFonts w:ascii="Times New Roman" w:eastAsia="Times New Roman" w:hAnsi="Times New Roman" w:cs="Times New Roman"/>
+          <w:sz w:val="24"/>
+          <w:szCs w:val="24"/>
+        </w:rPr>
+        <w:t>('glassdoor_jobs.csv')</w:t>
+      </w:r>
+    </w:p>
+    <w:p>
+      <w:pPr>
+        <w:widowControl/>
+        <w:wordWrap/>
+        <w:autoSpaceDE/>
+        <w:autoSpaceDN/>
+        <w:spacing w:after="0" w:line="360" w:lineRule="auto"/>
+        <w:rPr>
+          <w:rFonts w:ascii="Times New Roman" w:eastAsia="Times New Roman" w:hAnsi="Times New Roman" w:cs="Times New Roman"/>
+          <w:sz w:val="24"/>
+          <w:szCs w:val="24"/>
+        </w:rPr>
+      </w:pPr>
+      <w:r>
+        <w:rPr>
+          <w:rFonts w:ascii="Times New Roman" w:eastAsia="Times New Roman" w:hAnsi="Times New Roman" w:cs="Times New Roman"/>
+          <w:sz w:val="24"/>
+          <w:szCs w:val="24"/>
+        </w:rPr>
+        <w:t xml:space="preserve">File </w:t>
+      </w:r>
+      <w:r>
+        <w:rPr>
+          <w:rFonts w:ascii="Times New Roman" w:eastAsia="Times New Roman" w:hAnsi="Times New Roman" w:cs="Times New Roman"/>
+          <w:color w:val="006400"/>
+          <w:sz w:val="24"/>
+          <w:szCs w:val="24"/>
+        </w:rPr>
+        <w:t>"C:\Users\GIS\Anaconda3\lib\site-packages\pandas\io\parsers.py"</w:t>
+      </w:r>
+      <w:r>
+        <w:rPr>
+          <w:rFonts w:ascii="Times New Roman" w:eastAsia="Times New Roman" w:hAnsi="Times New Roman" w:cs="Times New Roman"/>
+          <w:sz w:val="24"/>
+          <w:szCs w:val="24"/>
+        </w:rPr>
+        <w:t xml:space="preserve">, line </w:t>
+      </w:r>
+      <w:r>
+        <w:rPr>
+          <w:rFonts w:ascii="Times New Roman" w:eastAsia="Times New Roman" w:hAnsi="Times New Roman" w:cs="Times New Roman"/>
+          <w:color w:val="006400"/>
+          <w:sz w:val="24"/>
+          <w:szCs w:val="24"/>
+        </w:rPr>
+        <w:t>676</w:t>
+      </w:r>
+      <w:r>
+        <w:rPr>
+          <w:rFonts w:ascii="Times New Roman" w:eastAsia="Times New Roman" w:hAnsi="Times New Roman" w:cs="Times New Roman"/>
+          <w:sz w:val="24"/>
+          <w:szCs w:val="24"/>
+        </w:rPr>
+        <w:t xml:space="preserve">, in </w:t>
+      </w:r>
+      <w:proofErr w:type="spellStart"/>
+      <w:r>
+        <w:rPr>
+          <w:rFonts w:ascii="Times New Roman" w:eastAsia="Times New Roman" w:hAnsi="Times New Roman" w:cs="Times New Roman"/>
+          <w:color w:val="9400D3"/>
+          <w:sz w:val="24"/>
+          <w:szCs w:val="24"/>
+        </w:rPr>
+        <w:t>parser_f</w:t>
+      </w:r>
+      <w:proofErr w:type="spellEnd"/>
+    </w:p>
+    <w:p>
+      <w:pPr>
+        <w:widowControl/>
+        <w:wordWrap/>
+        <w:autoSpaceDE/>
+        <w:autoSpaceDN/>
+        <w:spacing w:after="0" w:line="360" w:lineRule="auto"/>
+        <w:rPr>
+          <w:rFonts w:ascii="Times New Roman" w:eastAsia="Times New Roman" w:hAnsi="Times New Roman" w:cs="Times New Roman"/>
+          <w:sz w:val="24"/>
+          <w:szCs w:val="24"/>
+        </w:rPr>
+      </w:pPr>
+      <w:r>
+        <w:rPr>
+          <w:rFonts w:ascii="Times New Roman" w:eastAsia="Times New Roman" w:hAnsi="Times New Roman" w:cs="Times New Roman"/>
+          <w:sz w:val="24"/>
+          <w:szCs w:val="24"/>
+        </w:rPr>
+        <w:t>return _</w:t>
+      </w:r>
+      <w:proofErr w:type="gramStart"/>
+      <w:r>
+        <w:rPr>
+          <w:rFonts w:ascii="Times New Roman" w:eastAsia="Times New Roman" w:hAnsi="Times New Roman" w:cs="Times New Roman"/>
+          <w:sz w:val="24"/>
+          <w:szCs w:val="24"/>
+        </w:rPr>
+        <w:t>read(</w:t>
+      </w:r>
+      <w:proofErr w:type="spellStart"/>
+      <w:proofErr w:type="gramEnd"/>
+      <w:r>
+        <w:rPr>
+          <w:rFonts w:ascii="Times New Roman" w:eastAsia="Times New Roman" w:hAnsi="Times New Roman" w:cs="Times New Roman"/>
+          <w:sz w:val="24"/>
+          <w:szCs w:val="24"/>
+        </w:rPr>
+        <w:t>filepath_or_buffer</w:t>
+      </w:r>
+      <w:proofErr w:type="spellEnd"/>
+      <w:r>
+        <w:rPr>
+          <w:rFonts w:ascii="Times New Roman" w:eastAsia="Times New Roman" w:hAnsi="Times New Roman" w:cs="Times New Roman"/>
+          <w:sz w:val="24"/>
+          <w:szCs w:val="24"/>
+        </w:rPr>
+        <w:t xml:space="preserve">, </w:t>
+      </w:r>
+      <w:proofErr w:type="spellStart"/>
+      <w:r>
+        <w:rPr>
+          <w:rFonts w:ascii="Times New Roman" w:eastAsia="Times New Roman" w:hAnsi="Times New Roman" w:cs="Times New Roman"/>
+          <w:sz w:val="24"/>
+          <w:szCs w:val="24"/>
+        </w:rPr>
+        <w:t>kwds</w:t>
+      </w:r>
+      <w:proofErr w:type="spellEnd"/>
+      <w:r>
+        <w:rPr>
+          <w:rFonts w:ascii="Times New Roman" w:eastAsia="Times New Roman" w:hAnsi="Times New Roman" w:cs="Times New Roman"/>
+          <w:sz w:val="24"/>
+          <w:szCs w:val="24"/>
+        </w:rPr>
+        <w:t>)</w:t>
+      </w:r>
+    </w:p>
+    <w:p>
+      <w:pPr>
+        <w:widowControl/>
+        <w:wordWrap/>
+        <w:autoSpaceDE/>
+        <w:autoSpaceDN/>
+        <w:spacing w:after="0" w:line="360" w:lineRule="auto"/>
+        <w:rPr>
+          <w:rFonts w:ascii="Times New Roman" w:eastAsia="Times New Roman" w:hAnsi="Times New Roman" w:cs="Times New Roman"/>
+          <w:sz w:val="24"/>
+          <w:szCs w:val="24"/>
+        </w:rPr>
+      </w:pPr>
+      <w:r>
+        <w:rPr>
+          <w:rFonts w:ascii="Times New Roman" w:eastAsia="Times New Roman" w:hAnsi="Times New Roman" w:cs="Times New Roman"/>
+          <w:sz w:val="24"/>
+          <w:szCs w:val="24"/>
+        </w:rPr>
+        <w:t xml:space="preserve">File </w:t>
+      </w:r>
+      <w:r>
+        <w:rPr>
+          <w:rFonts w:ascii="Times New Roman" w:eastAsia="Times New Roman" w:hAnsi="Times New Roman" w:cs="Times New Roman"/>
+          <w:color w:val="006400"/>
+          <w:sz w:val="24"/>
+          <w:szCs w:val="24"/>
+        </w:rPr>
+        <w:t>"C:\Users\GIS\Anaconda3\lib\site-packages\pandas\io\parsers.py"</w:t>
+      </w:r>
+      <w:r>
+        <w:rPr>
+          <w:rFonts w:ascii="Times New Roman" w:eastAsia="Times New Roman" w:hAnsi="Times New Roman" w:cs="Times New Roman"/>
+          <w:sz w:val="24"/>
+          <w:szCs w:val="24"/>
+        </w:rPr>
+        <w:t xml:space="preserve">, line </w:t>
+      </w:r>
+      <w:r>
+        <w:rPr>
+          <w:rFonts w:ascii="Times New Roman" w:eastAsia="Times New Roman" w:hAnsi="Times New Roman" w:cs="Times New Roman"/>
+          <w:color w:val="006400"/>
+          <w:sz w:val="24"/>
+          <w:szCs w:val="24"/>
+        </w:rPr>
+        <w:t>454</w:t>
+      </w:r>
+      <w:r>
+        <w:rPr>
+          <w:rFonts w:ascii="Times New Roman" w:eastAsia="Times New Roman" w:hAnsi="Times New Roman" w:cs="Times New Roman"/>
+          <w:sz w:val="24"/>
+          <w:szCs w:val="24"/>
+        </w:rPr>
+        <w:t xml:space="preserve">, in </w:t>
+      </w:r>
+      <w:r>
+        <w:rPr>
+          <w:rFonts w:ascii="Times New Roman" w:eastAsia="Times New Roman" w:hAnsi="Times New Roman" w:cs="Times New Roman"/>
+          <w:color w:val="9400D3"/>
+          <w:sz w:val="24"/>
+          <w:szCs w:val="24"/>
+        </w:rPr>
+        <w:t>_read</w:t>
+      </w:r>
+    </w:p>
+    <w:p>
+      <w:pPr>
+        <w:widowControl/>
+        <w:wordWrap/>
+        <w:autoSpaceDE/>
+        <w:autoSpaceDN/>
+        <w:spacing w:after="0" w:line="360" w:lineRule="auto"/>
+        <w:rPr>
+          <w:rFonts w:ascii="Times New Roman" w:eastAsia="Times New Roman" w:hAnsi="Times New Roman" w:cs="Times New Roman"/>
+          <w:sz w:val="24"/>
+          <w:szCs w:val="24"/>
+        </w:rPr>
+      </w:pPr>
+      <w:r>
+        <w:rPr>
+          <w:rFonts w:ascii="Times New Roman" w:eastAsia="Times New Roman" w:hAnsi="Times New Roman" w:cs="Times New Roman"/>
+          <w:sz w:val="24"/>
+          <w:szCs w:val="24"/>
+        </w:rPr>
+        <w:t xml:space="preserve">data = </w:t>
+      </w:r>
+      <w:proofErr w:type="spellStart"/>
+      <w:proofErr w:type="gramStart"/>
+      <w:r>
+        <w:rPr>
+          <w:rFonts w:ascii="Times New Roman" w:eastAsia="Times New Roman" w:hAnsi="Times New Roman" w:cs="Times New Roman"/>
+          <w:sz w:val="24"/>
+          <w:szCs w:val="24"/>
+        </w:rPr>
+        <w:t>parser.read</w:t>
+      </w:r>
+      <w:proofErr w:type="spellEnd"/>
+      <w:proofErr w:type="gramEnd"/>
+      <w:r>
+        <w:rPr>
+          <w:rFonts w:ascii="Times New Roman" w:eastAsia="Times New Roman" w:hAnsi="Times New Roman" w:cs="Times New Roman"/>
+          <w:sz w:val="24"/>
+          <w:szCs w:val="24"/>
+        </w:rPr>
+        <w:t>(</w:t>
+      </w:r>
+      <w:proofErr w:type="spellStart"/>
+      <w:r>
+        <w:rPr>
+          <w:rFonts w:ascii="Times New Roman" w:eastAsia="Times New Roman" w:hAnsi="Times New Roman" w:cs="Times New Roman"/>
+          <w:sz w:val="24"/>
+          <w:szCs w:val="24"/>
+        </w:rPr>
+        <w:t>nrows</w:t>
+      </w:r>
+      <w:proofErr w:type="spellEnd"/>
+      <w:r>
+        <w:rPr>
+          <w:rFonts w:ascii="Times New Roman" w:eastAsia="Times New Roman" w:hAnsi="Times New Roman" w:cs="Times New Roman"/>
+          <w:sz w:val="24"/>
+          <w:szCs w:val="24"/>
+        </w:rPr>
+        <w:t>)</w:t>
+      </w:r>
+    </w:p>
+    <w:p>
+      <w:pPr>
+        <w:widowControl/>
+        <w:wordWrap/>
+        <w:autoSpaceDE/>
+        <w:autoSpaceDN/>
+        <w:spacing w:after="0" w:line="360" w:lineRule="auto"/>
+        <w:rPr>
+          <w:rFonts w:ascii="Times New Roman" w:eastAsia="Times New Roman" w:hAnsi="Times New Roman" w:cs="Times New Roman"/>
+          <w:sz w:val="24"/>
+          <w:szCs w:val="24"/>
+        </w:rPr>
+      </w:pPr>
+      <w:r>
+        <w:rPr>
+          <w:rFonts w:ascii="Times New Roman" w:eastAsia="Times New Roman" w:hAnsi="Times New Roman" w:cs="Times New Roman"/>
+          <w:sz w:val="24"/>
+          <w:szCs w:val="24"/>
+        </w:rPr>
+        <w:t xml:space="preserve">File </w:t>
+      </w:r>
+      <w:r>
+        <w:rPr>
+          <w:rFonts w:ascii="Times New Roman" w:eastAsia="Times New Roman" w:hAnsi="Times New Roman" w:cs="Times New Roman"/>
+          <w:color w:val="006400"/>
+          <w:sz w:val="24"/>
+          <w:szCs w:val="24"/>
+        </w:rPr>
+        <w:t>"C:\Users\GIS\Anaconda3\lib\site-packages\pandas\io\parsers.py"</w:t>
+      </w:r>
+      <w:r>
+        <w:rPr>
+          <w:rFonts w:ascii="Times New Roman" w:eastAsia="Times New Roman" w:hAnsi="Times New Roman" w:cs="Times New Roman"/>
+          <w:sz w:val="24"/>
+          <w:szCs w:val="24"/>
+        </w:rPr>
+        <w:t xml:space="preserve">, line </w:t>
+      </w:r>
+      <w:r>
+        <w:rPr>
+          <w:rFonts w:ascii="Times New Roman" w:eastAsia="Times New Roman" w:hAnsi="Times New Roman" w:cs="Times New Roman"/>
+          <w:color w:val="006400"/>
+          <w:sz w:val="24"/>
+          <w:szCs w:val="24"/>
+        </w:rPr>
+        <w:t>1133</w:t>
+      </w:r>
+      <w:r>
+        <w:rPr>
+          <w:rFonts w:ascii="Times New Roman" w:eastAsia="Times New Roman" w:hAnsi="Times New Roman" w:cs="Times New Roman"/>
+          <w:sz w:val="24"/>
+          <w:szCs w:val="24"/>
+        </w:rPr>
+        <w:t xml:space="preserve">, in </w:t>
+      </w:r>
+      <w:r>
+        <w:rPr>
+          <w:rFonts w:ascii="Times New Roman" w:eastAsia="Times New Roman" w:hAnsi="Times New Roman" w:cs="Times New Roman"/>
+          <w:color w:val="9400D3"/>
+          <w:sz w:val="24"/>
+          <w:szCs w:val="24"/>
+        </w:rPr>
+        <w:t>read</w:t>
+      </w:r>
+    </w:p>
+    <w:p>
+      <w:pPr>
+        <w:widowControl/>
+        <w:wordWrap/>
+        <w:autoSpaceDE/>
+        <w:autoSpaceDN/>
+        <w:spacing w:after="0" w:line="360" w:lineRule="auto"/>
+        <w:rPr>
+          <w:rFonts w:ascii="Times New Roman" w:eastAsia="Times New Roman" w:hAnsi="Times New Roman" w:cs="Times New Roman"/>
+          <w:sz w:val="24"/>
+          <w:szCs w:val="24"/>
+        </w:rPr>
+      </w:pPr>
+      <w:r>
+        <w:rPr>
+          <w:rFonts w:ascii="Times New Roman" w:eastAsia="Times New Roman" w:hAnsi="Times New Roman" w:cs="Times New Roman"/>
+          <w:sz w:val="24"/>
+          <w:szCs w:val="24"/>
+        </w:rPr>
+        <w:t xml:space="preserve">ret = </w:t>
+      </w:r>
+      <w:proofErr w:type="gramStart"/>
+      <w:r>
+        <w:rPr>
+          <w:rFonts w:ascii="Times New Roman" w:eastAsia="Times New Roman" w:hAnsi="Times New Roman" w:cs="Times New Roman"/>
+          <w:sz w:val="24"/>
+          <w:szCs w:val="24"/>
+        </w:rPr>
+        <w:t>self._</w:t>
+      </w:r>
+      <w:proofErr w:type="spellStart"/>
+      <w:proofErr w:type="gramEnd"/>
+      <w:r>
+        <w:rPr>
+          <w:rFonts w:ascii="Times New Roman" w:eastAsia="Times New Roman" w:hAnsi="Times New Roman" w:cs="Times New Roman"/>
+          <w:sz w:val="24"/>
+          <w:szCs w:val="24"/>
+        </w:rPr>
+        <w:t>engine.read</w:t>
+      </w:r>
+      <w:proofErr w:type="spellEnd"/>
+      <w:r>
+        <w:rPr>
+          <w:rFonts w:ascii="Times New Roman" w:eastAsia="Times New Roman" w:hAnsi="Times New Roman" w:cs="Times New Roman"/>
+          <w:sz w:val="24"/>
+          <w:szCs w:val="24"/>
+        </w:rPr>
+        <w:t>(</w:t>
+      </w:r>
+      <w:proofErr w:type="spellStart"/>
+      <w:r>
+        <w:rPr>
+          <w:rFonts w:ascii="Times New Roman" w:eastAsia="Times New Roman" w:hAnsi="Times New Roman" w:cs="Times New Roman"/>
+          <w:sz w:val="24"/>
+          <w:szCs w:val="24"/>
+        </w:rPr>
+        <w:t>nrows</w:t>
+      </w:r>
+      <w:proofErr w:type="spellEnd"/>
+      <w:r>
+        <w:rPr>
+          <w:rFonts w:ascii="Times New Roman" w:eastAsia="Times New Roman" w:hAnsi="Times New Roman" w:cs="Times New Roman"/>
+          <w:sz w:val="24"/>
+          <w:szCs w:val="24"/>
+        </w:rPr>
+        <w:t>)</w:t>
+      </w:r>
+    </w:p>
+    <w:p>
+      <w:pPr>
+        <w:widowControl/>
+        <w:wordWrap/>
+        <w:autoSpaceDE/>
+        <w:autoSpaceDN/>
+        <w:spacing w:after="0" w:line="360" w:lineRule="auto"/>
+        <w:rPr>
+          <w:rFonts w:ascii="Times New Roman" w:eastAsia="Times New Roman" w:hAnsi="Times New Roman" w:cs="Times New Roman"/>
+          <w:sz w:val="24"/>
+          <w:szCs w:val="24"/>
+        </w:rPr>
+      </w:pPr>
+      <w:r>
+        <w:rPr>
+          <w:rFonts w:ascii="Times New Roman" w:eastAsia="Times New Roman" w:hAnsi="Times New Roman" w:cs="Times New Roman"/>
+          <w:sz w:val="24"/>
+          <w:szCs w:val="24"/>
+        </w:rPr>
+        <w:t xml:space="preserve">File </w:t>
+      </w:r>
+      <w:r>
+        <w:rPr>
+          <w:rFonts w:ascii="Times New Roman" w:eastAsia="Times New Roman" w:hAnsi="Times New Roman" w:cs="Times New Roman"/>
+          <w:color w:val="006400"/>
+          <w:sz w:val="24"/>
+          <w:szCs w:val="24"/>
+        </w:rPr>
+        <w:t>"C:\Users\GIS\Anaconda3\lib\site-packages\pandas\io\parsers.py"</w:t>
+      </w:r>
+      <w:r>
+        <w:rPr>
+          <w:rFonts w:ascii="Times New Roman" w:eastAsia="Times New Roman" w:hAnsi="Times New Roman" w:cs="Times New Roman"/>
+          <w:sz w:val="24"/>
+          <w:szCs w:val="24"/>
+        </w:rPr>
+        <w:t xml:space="preserve">, line </w:t>
+      </w:r>
+      <w:r>
+        <w:rPr>
+          <w:rFonts w:ascii="Times New Roman" w:eastAsia="Times New Roman" w:hAnsi="Times New Roman" w:cs="Times New Roman"/>
+          <w:color w:val="006400"/>
+          <w:sz w:val="24"/>
+          <w:szCs w:val="24"/>
+        </w:rPr>
+        <w:t>2037</w:t>
+      </w:r>
+      <w:r>
+        <w:rPr>
+          <w:rFonts w:ascii="Times New Roman" w:eastAsia="Times New Roman" w:hAnsi="Times New Roman" w:cs="Times New Roman"/>
+          <w:sz w:val="24"/>
+          <w:szCs w:val="24"/>
+        </w:rPr>
+        <w:t xml:space="preserve">, in </w:t>
+      </w:r>
+      <w:r>
+        <w:rPr>
+          <w:rFonts w:ascii="Times New Roman" w:eastAsia="Times New Roman" w:hAnsi="Times New Roman" w:cs="Times New Roman"/>
+          <w:color w:val="9400D3"/>
+          <w:sz w:val="24"/>
+          <w:szCs w:val="24"/>
+        </w:rPr>
+        <w:t>read</w:t>
+      </w:r>
+    </w:p>
+    <w:p>
+      <w:pPr>
+        <w:widowControl/>
+        <w:wordWrap/>
+        <w:autoSpaceDE/>
+        <w:autoSpaceDN/>
+        <w:spacing w:after="0" w:line="360" w:lineRule="auto"/>
+        <w:rPr>
+          <w:rFonts w:ascii="Times New Roman" w:eastAsia="Times New Roman" w:hAnsi="Times New Roman" w:cs="Times New Roman"/>
+          <w:sz w:val="24"/>
+          <w:szCs w:val="24"/>
+        </w:rPr>
+      </w:pPr>
+      <w:r>
+        <w:rPr>
+          <w:rFonts w:ascii="Times New Roman" w:eastAsia="Times New Roman" w:hAnsi="Times New Roman" w:cs="Times New Roman"/>
+          <w:sz w:val="24"/>
+          <w:szCs w:val="24"/>
+        </w:rPr>
+        <w:t xml:space="preserve">data = </w:t>
+      </w:r>
+      <w:proofErr w:type="gramStart"/>
+      <w:r>
+        <w:rPr>
+          <w:rFonts w:ascii="Times New Roman" w:eastAsia="Times New Roman" w:hAnsi="Times New Roman" w:cs="Times New Roman"/>
+          <w:sz w:val="24"/>
+          <w:szCs w:val="24"/>
+        </w:rPr>
+        <w:t>self._</w:t>
+      </w:r>
+      <w:proofErr w:type="spellStart"/>
+      <w:proofErr w:type="gramEnd"/>
+      <w:r>
+        <w:rPr>
+          <w:rFonts w:ascii="Times New Roman" w:eastAsia="Times New Roman" w:hAnsi="Times New Roman" w:cs="Times New Roman"/>
+          <w:sz w:val="24"/>
+          <w:szCs w:val="24"/>
+        </w:rPr>
+        <w:t>reader.read</w:t>
+      </w:r>
+      <w:proofErr w:type="spellEnd"/>
+      <w:r>
+        <w:rPr>
+          <w:rFonts w:ascii="Times New Roman" w:eastAsia="Times New Roman" w:hAnsi="Times New Roman" w:cs="Times New Roman"/>
+          <w:sz w:val="24"/>
+          <w:szCs w:val="24"/>
+        </w:rPr>
+        <w:t>(</w:t>
+      </w:r>
+      <w:proofErr w:type="spellStart"/>
+      <w:r>
+        <w:rPr>
+          <w:rFonts w:ascii="Times New Roman" w:eastAsia="Times New Roman" w:hAnsi="Times New Roman" w:cs="Times New Roman"/>
+          <w:sz w:val="24"/>
+          <w:szCs w:val="24"/>
+        </w:rPr>
+        <w:t>nrows</w:t>
+      </w:r>
+      <w:proofErr w:type="spellEnd"/>
+      <w:r>
+        <w:rPr>
+          <w:rFonts w:ascii="Times New Roman" w:eastAsia="Times New Roman" w:hAnsi="Times New Roman" w:cs="Times New Roman"/>
+          <w:sz w:val="24"/>
+          <w:szCs w:val="24"/>
+        </w:rPr>
+        <w:t>)</w:t>
+      </w:r>
+    </w:p>
+    <w:p>
+      <w:pPr>
+        <w:widowControl/>
+        <w:wordWrap/>
+        <w:autoSpaceDE/>
+        <w:autoSpaceDN/>
+        <w:spacing w:after="0" w:line="240" w:lineRule="auto"/>
+        <w:rPr>
+          <w:rFonts w:ascii="Times New Roman" w:eastAsia="Times New Roman" w:hAnsi="Times New Roman" w:cs="Times New Roman"/>
+          <w:sz w:val="24"/>
+          <w:szCs w:val="24"/>
+        </w:rPr>
+      </w:pPr>
+    </w:p>
+    <w:p>
+      <w:pPr>
+        <w:widowControl/>
+        <w:wordWrap/>
+        <w:autoSpaceDE/>
+        <w:autoSpaceDN/>
+        <w:spacing w:after="0" w:line="360" w:lineRule="auto"/>
+        <w:rPr>
+          <w:rFonts w:ascii="Times New Roman" w:eastAsia="Times New Roman" w:hAnsi="Times New Roman" w:cs="Times New Roman"/>
+          <w:sz w:val="24"/>
+          <w:szCs w:val="24"/>
+        </w:rPr>
+      </w:pPr>
+      <w:r>
+        <w:rPr>
+          <w:rFonts w:ascii="Times New Roman" w:eastAsia="Times New Roman" w:hAnsi="Times New Roman" w:cs="Times New Roman"/>
+          <w:sz w:val="24"/>
+          <w:szCs w:val="24"/>
+        </w:rPr>
+        <w:t xml:space="preserve">File </w:t>
+      </w:r>
+      <w:r>
+        <w:rPr>
+          <w:rFonts w:ascii="Times New Roman" w:eastAsia="Times New Roman" w:hAnsi="Times New Roman" w:cs="Times New Roman"/>
+          <w:color w:val="006400"/>
+          <w:sz w:val="24"/>
+          <w:szCs w:val="24"/>
+        </w:rPr>
+        <w:t>"pandas\_libs\</w:t>
+      </w:r>
+      <w:proofErr w:type="spellStart"/>
+      <w:r>
+        <w:rPr>
+          <w:rFonts w:ascii="Times New Roman" w:eastAsia="Times New Roman" w:hAnsi="Times New Roman" w:cs="Times New Roman"/>
+          <w:color w:val="006400"/>
+          <w:sz w:val="24"/>
+          <w:szCs w:val="24"/>
+        </w:rPr>
+        <w:t>parsers.pyx</w:t>
+      </w:r>
+      <w:proofErr w:type="spellEnd"/>
+      <w:r>
+        <w:rPr>
+          <w:rFonts w:ascii="Times New Roman" w:eastAsia="Times New Roman" w:hAnsi="Times New Roman" w:cs="Times New Roman"/>
+          <w:color w:val="006400"/>
+          <w:sz w:val="24"/>
+          <w:szCs w:val="24"/>
+        </w:rPr>
+        <w:t>"</w:t>
+      </w:r>
+      <w:r>
+        <w:rPr>
+          <w:rFonts w:ascii="Times New Roman" w:eastAsia="Times New Roman" w:hAnsi="Times New Roman" w:cs="Times New Roman"/>
+          <w:sz w:val="24"/>
+          <w:szCs w:val="24"/>
+        </w:rPr>
+        <w:t xml:space="preserve">, line </w:t>
+      </w:r>
+      <w:r>
+        <w:rPr>
+          <w:rFonts w:ascii="Times New Roman" w:eastAsia="Times New Roman" w:hAnsi="Times New Roman" w:cs="Times New Roman"/>
+          <w:color w:val="006400"/>
+          <w:sz w:val="24"/>
+          <w:szCs w:val="24"/>
+        </w:rPr>
+        <w:t>860</w:t>
+      </w:r>
+      <w:r>
+        <w:rPr>
+          <w:rFonts w:ascii="Times New Roman" w:eastAsia="Times New Roman" w:hAnsi="Times New Roman" w:cs="Times New Roman"/>
+          <w:sz w:val="24"/>
+          <w:szCs w:val="24"/>
+        </w:rPr>
+        <w:t xml:space="preserve">, in </w:t>
+      </w:r>
+      <w:proofErr w:type="gramStart"/>
+      <w:r>
+        <w:rPr>
+          <w:rFonts w:ascii="Times New Roman" w:eastAsia="Times New Roman" w:hAnsi="Times New Roman" w:cs="Times New Roman"/>
+          <w:color w:val="9400D3"/>
+          <w:sz w:val="24"/>
+          <w:szCs w:val="24"/>
+        </w:rPr>
+        <w:t>pandas._</w:t>
+      </w:r>
+      <w:proofErr w:type="spellStart"/>
+      <w:proofErr w:type="gramEnd"/>
+      <w:r>
+        <w:rPr>
+          <w:rFonts w:ascii="Times New Roman" w:eastAsia="Times New Roman" w:hAnsi="Times New Roman" w:cs="Times New Roman"/>
+          <w:color w:val="9400D3"/>
+          <w:sz w:val="24"/>
+          <w:szCs w:val="24"/>
+        </w:rPr>
+        <w:t>libs.parsers.TextReader.read</w:t>
+      </w:r>
+      <w:proofErr w:type="spellEnd"/>
+    </w:p>
+    <w:p>
+      <w:pPr>
+        <w:widowControl/>
+        <w:wordWrap/>
+        <w:autoSpaceDE/>
+        <w:autoSpaceDN/>
+        <w:spacing w:after="0" w:line="360" w:lineRule="auto"/>
+        <w:rPr>
+          <w:rFonts w:ascii="Times New Roman" w:eastAsia="Times New Roman" w:hAnsi="Times New Roman" w:cs="Times New Roman"/>
+          <w:sz w:val="24"/>
+          <w:szCs w:val="24"/>
+        </w:rPr>
+      </w:pPr>
+      <w:r>
+        <w:rPr>
+          <w:rFonts w:ascii="Times New Roman" w:eastAsia="Times New Roman" w:hAnsi="Times New Roman" w:cs="Times New Roman"/>
+          <w:sz w:val="24"/>
+          <w:szCs w:val="24"/>
+        </w:rPr>
+        <w:t xml:space="preserve">File </w:t>
+      </w:r>
+      <w:r>
+        <w:rPr>
+          <w:rFonts w:ascii="Times New Roman" w:eastAsia="Times New Roman" w:hAnsi="Times New Roman" w:cs="Times New Roman"/>
+          <w:color w:val="006400"/>
+          <w:sz w:val="24"/>
+          <w:szCs w:val="24"/>
+        </w:rPr>
+        <w:t>"pandas\_libs\</w:t>
+      </w:r>
+      <w:proofErr w:type="spellStart"/>
+      <w:r>
+        <w:rPr>
+          <w:rFonts w:ascii="Times New Roman" w:eastAsia="Times New Roman" w:hAnsi="Times New Roman" w:cs="Times New Roman"/>
+          <w:color w:val="006400"/>
+          <w:sz w:val="24"/>
+          <w:szCs w:val="24"/>
+        </w:rPr>
+        <w:t>parsers.pyx</w:t>
+      </w:r>
+      <w:proofErr w:type="spellEnd"/>
+      <w:r>
+        <w:rPr>
+          <w:rFonts w:ascii="Times New Roman" w:eastAsia="Times New Roman" w:hAnsi="Times New Roman" w:cs="Times New Roman"/>
+          <w:color w:val="006400"/>
+          <w:sz w:val="24"/>
+          <w:szCs w:val="24"/>
+        </w:rPr>
+        <w:t>"</w:t>
+      </w:r>
+      <w:r>
+        <w:rPr>
+          <w:rFonts w:ascii="Times New Roman" w:eastAsia="Times New Roman" w:hAnsi="Times New Roman" w:cs="Times New Roman"/>
+          <w:sz w:val="24"/>
+          <w:szCs w:val="24"/>
+        </w:rPr>
+        <w:t xml:space="preserve">, line </w:t>
+      </w:r>
+      <w:r>
+        <w:rPr>
+          <w:rFonts w:ascii="Times New Roman" w:eastAsia="Times New Roman" w:hAnsi="Times New Roman" w:cs="Times New Roman"/>
+          <w:color w:val="006400"/>
+          <w:sz w:val="24"/>
+          <w:szCs w:val="24"/>
+        </w:rPr>
+        <w:t>875</w:t>
+      </w:r>
+      <w:r>
+        <w:rPr>
+          <w:rFonts w:ascii="Times New Roman" w:eastAsia="Times New Roman" w:hAnsi="Times New Roman" w:cs="Times New Roman"/>
+          <w:sz w:val="24"/>
+          <w:szCs w:val="24"/>
+        </w:rPr>
+        <w:t xml:space="preserve">, in </w:t>
+      </w:r>
+      <w:proofErr w:type="gramStart"/>
+      <w:r>
+        <w:rPr>
+          <w:rFonts w:ascii="Times New Roman" w:eastAsia="Times New Roman" w:hAnsi="Times New Roman" w:cs="Times New Roman"/>
+          <w:color w:val="9400D3"/>
+          <w:sz w:val="24"/>
+          <w:szCs w:val="24"/>
+        </w:rPr>
+        <w:t>pandas._</w:t>
+      </w:r>
+      <w:proofErr w:type="gramEnd"/>
+      <w:r>
+        <w:rPr>
+          <w:rFonts w:ascii="Times New Roman" w:eastAsia="Times New Roman" w:hAnsi="Times New Roman" w:cs="Times New Roman"/>
+          <w:color w:val="9400D3"/>
+          <w:sz w:val="24"/>
+          <w:szCs w:val="24"/>
+        </w:rPr>
+        <w:t>libs.parsers.</w:t>
+      </w:r>
+      <w:proofErr w:type="spellStart"/>
+      <w:r>
+        <w:rPr>
+          <w:rFonts w:ascii="Times New Roman" w:eastAsia="Times New Roman" w:hAnsi="Times New Roman" w:cs="Times New Roman"/>
+          <w:color w:val="9400D3"/>
+          <w:sz w:val="24"/>
+          <w:szCs w:val="24"/>
+        </w:rPr>
+        <w:t>TextReader</w:t>
+      </w:r>
+      <w:proofErr w:type="spellEnd"/>
+      <w:r>
+        <w:rPr>
+          <w:rFonts w:ascii="Times New Roman" w:eastAsia="Times New Roman" w:hAnsi="Times New Roman" w:cs="Times New Roman"/>
+          <w:color w:val="9400D3"/>
+          <w:sz w:val="24"/>
+          <w:szCs w:val="24"/>
+        </w:rPr>
+        <w:t>._</w:t>
+      </w:r>
+      <w:proofErr w:type="spellStart"/>
+      <w:r>
+        <w:rPr>
+          <w:rFonts w:ascii="Times New Roman" w:eastAsia="Times New Roman" w:hAnsi="Times New Roman" w:cs="Times New Roman"/>
+          <w:color w:val="9400D3"/>
+          <w:sz w:val="24"/>
+          <w:szCs w:val="24"/>
+        </w:rPr>
+        <w:t>read_low_memory</w:t>
+      </w:r>
+      <w:proofErr w:type="spellEnd"/>
+    </w:p>
+    <w:p>
+      <w:pPr>
+        <w:widowControl/>
+        <w:wordWrap/>
+        <w:autoSpaceDE/>
+        <w:autoSpaceDN/>
+        <w:spacing w:after="0" w:line="360" w:lineRule="auto"/>
+        <w:rPr>
+          <w:rFonts w:ascii="Times New Roman" w:eastAsia="Times New Roman" w:hAnsi="Times New Roman" w:cs="Times New Roman"/>
+          <w:sz w:val="24"/>
+          <w:szCs w:val="24"/>
+        </w:rPr>
+      </w:pPr>
+      <w:r>
+        <w:rPr>
+          <w:rFonts w:ascii="Times New Roman" w:eastAsia="Times New Roman" w:hAnsi="Times New Roman" w:cs="Times New Roman"/>
+          <w:sz w:val="24"/>
+          <w:szCs w:val="24"/>
+        </w:rPr>
+        <w:t xml:space="preserve">File </w:t>
+      </w:r>
+      <w:r>
+        <w:rPr>
+          <w:rFonts w:ascii="Times New Roman" w:eastAsia="Times New Roman" w:hAnsi="Times New Roman" w:cs="Times New Roman"/>
+          <w:color w:val="006400"/>
+          <w:sz w:val="24"/>
+          <w:szCs w:val="24"/>
+        </w:rPr>
+        <w:t>"pandas\_libs\</w:t>
+      </w:r>
+      <w:proofErr w:type="spellStart"/>
+      <w:r>
+        <w:rPr>
+          <w:rFonts w:ascii="Times New Roman" w:eastAsia="Times New Roman" w:hAnsi="Times New Roman" w:cs="Times New Roman"/>
+          <w:color w:val="006400"/>
+          <w:sz w:val="24"/>
+          <w:szCs w:val="24"/>
+        </w:rPr>
+        <w:t>parsers.pyx</w:t>
+      </w:r>
+      <w:proofErr w:type="spellEnd"/>
+      <w:r>
+        <w:rPr>
+          <w:rFonts w:ascii="Times New Roman" w:eastAsia="Times New Roman" w:hAnsi="Times New Roman" w:cs="Times New Roman"/>
+          <w:color w:val="006400"/>
+          <w:sz w:val="24"/>
+          <w:szCs w:val="24"/>
+        </w:rPr>
+        <w:t>"</w:t>
+      </w:r>
+      <w:r>
+        <w:rPr>
+          <w:rFonts w:ascii="Times New Roman" w:eastAsia="Times New Roman" w:hAnsi="Times New Roman" w:cs="Times New Roman"/>
+          <w:sz w:val="24"/>
+          <w:szCs w:val="24"/>
+        </w:rPr>
+        <w:t xml:space="preserve">, line </w:t>
+      </w:r>
+      <w:r>
+        <w:rPr>
+          <w:rFonts w:ascii="Times New Roman" w:eastAsia="Times New Roman" w:hAnsi="Times New Roman" w:cs="Times New Roman"/>
+          <w:color w:val="006400"/>
+          <w:sz w:val="24"/>
+          <w:szCs w:val="24"/>
+        </w:rPr>
+        <w:t>952</w:t>
+      </w:r>
+      <w:r>
+        <w:rPr>
+          <w:rFonts w:ascii="Times New Roman" w:eastAsia="Times New Roman" w:hAnsi="Times New Roman" w:cs="Times New Roman"/>
+          <w:sz w:val="24"/>
+          <w:szCs w:val="24"/>
+        </w:rPr>
+        <w:t xml:space="preserve">, in </w:t>
+      </w:r>
+      <w:proofErr w:type="gramStart"/>
+      <w:r>
+        <w:rPr>
+          <w:rFonts w:ascii="Times New Roman" w:eastAsia="Times New Roman" w:hAnsi="Times New Roman" w:cs="Times New Roman"/>
+          <w:color w:val="9400D3"/>
+          <w:sz w:val="24"/>
+          <w:szCs w:val="24"/>
+        </w:rPr>
+        <w:t>pandas._</w:t>
+      </w:r>
+      <w:proofErr w:type="gramEnd"/>
+      <w:r>
+        <w:rPr>
+          <w:rFonts w:ascii="Times New Roman" w:eastAsia="Times New Roman" w:hAnsi="Times New Roman" w:cs="Times New Roman"/>
+          <w:color w:val="9400D3"/>
+          <w:sz w:val="24"/>
+          <w:szCs w:val="24"/>
+        </w:rPr>
+        <w:t>libs.parsers.</w:t>
+      </w:r>
+      <w:proofErr w:type="spellStart"/>
+      <w:r>
+        <w:rPr>
+          <w:rFonts w:ascii="Times New Roman" w:eastAsia="Times New Roman" w:hAnsi="Times New Roman" w:cs="Times New Roman"/>
+          <w:color w:val="9400D3"/>
+          <w:sz w:val="24"/>
+          <w:szCs w:val="24"/>
+        </w:rPr>
+        <w:t>TextReader</w:t>
+      </w:r>
+      <w:proofErr w:type="spellEnd"/>
+      <w:r>
+        <w:rPr>
+          <w:rFonts w:ascii="Times New Roman" w:eastAsia="Times New Roman" w:hAnsi="Times New Roman" w:cs="Times New Roman"/>
+          <w:color w:val="9400D3"/>
+          <w:sz w:val="24"/>
+          <w:szCs w:val="24"/>
+        </w:rPr>
+        <w:t>._</w:t>
+      </w:r>
+      <w:proofErr w:type="spellStart"/>
+      <w:r>
+        <w:rPr>
+          <w:rFonts w:ascii="Times New Roman" w:eastAsia="Times New Roman" w:hAnsi="Times New Roman" w:cs="Times New Roman"/>
+          <w:color w:val="9400D3"/>
+          <w:sz w:val="24"/>
+          <w:szCs w:val="24"/>
+        </w:rPr>
+        <w:t>read_rows</w:t>
+      </w:r>
+      <w:proofErr w:type="spellEnd"/>
+    </w:p>
+    <w:p>
+      <w:pPr>
+        <w:widowControl/>
+        <w:wordWrap/>
+        <w:autoSpaceDE/>
+        <w:autoSpaceDN/>
+        <w:spacing w:after="0" w:line="360" w:lineRule="auto"/>
+        <w:rPr>
+          <w:rFonts w:ascii="Times New Roman" w:eastAsia="Times New Roman" w:hAnsi="Times New Roman" w:cs="Times New Roman"/>
+          <w:sz w:val="24"/>
+          <w:szCs w:val="24"/>
+        </w:rPr>
+      </w:pPr>
+      <w:r>
+        <w:rPr>
+          <w:rFonts w:ascii="Times New Roman" w:eastAsia="Times New Roman" w:hAnsi="Times New Roman" w:cs="Times New Roman"/>
+          <w:sz w:val="24"/>
+          <w:szCs w:val="24"/>
+        </w:rPr>
+        <w:t xml:space="preserve">File </w:t>
+      </w:r>
+      <w:r>
+        <w:rPr>
+          <w:rFonts w:ascii="Times New Roman" w:eastAsia="Times New Roman" w:hAnsi="Times New Roman" w:cs="Times New Roman"/>
+          <w:color w:val="006400"/>
+          <w:sz w:val="24"/>
+          <w:szCs w:val="24"/>
+        </w:rPr>
+        <w:t>"pandas\_libs\</w:t>
+      </w:r>
+      <w:proofErr w:type="spellStart"/>
+      <w:r>
+        <w:rPr>
+          <w:rFonts w:ascii="Times New Roman" w:eastAsia="Times New Roman" w:hAnsi="Times New Roman" w:cs="Times New Roman"/>
+          <w:color w:val="006400"/>
+          <w:sz w:val="24"/>
+          <w:szCs w:val="24"/>
+        </w:rPr>
+        <w:t>parsers.pyx</w:t>
+      </w:r>
+      <w:proofErr w:type="spellEnd"/>
+      <w:r>
+        <w:rPr>
+          <w:rFonts w:ascii="Times New Roman" w:eastAsia="Times New Roman" w:hAnsi="Times New Roman" w:cs="Times New Roman"/>
+          <w:color w:val="006400"/>
+          <w:sz w:val="24"/>
+          <w:szCs w:val="24"/>
+        </w:rPr>
+        <w:t>"</w:t>
+      </w:r>
+      <w:r>
+        <w:rPr>
+          <w:rFonts w:ascii="Times New Roman" w:eastAsia="Times New Roman" w:hAnsi="Times New Roman" w:cs="Times New Roman"/>
+          <w:sz w:val="24"/>
+          <w:szCs w:val="24"/>
+        </w:rPr>
+        <w:t xml:space="preserve">, line </w:t>
+      </w:r>
+      <w:r>
+        <w:rPr>
+          <w:rFonts w:ascii="Times New Roman" w:eastAsia="Times New Roman" w:hAnsi="Times New Roman" w:cs="Times New Roman"/>
+          <w:color w:val="006400"/>
+          <w:sz w:val="24"/>
+          <w:szCs w:val="24"/>
+        </w:rPr>
+        <w:t>1084</w:t>
+      </w:r>
+      <w:r>
+        <w:rPr>
+          <w:rFonts w:ascii="Times New Roman" w:eastAsia="Times New Roman" w:hAnsi="Times New Roman" w:cs="Times New Roman"/>
+          <w:sz w:val="24"/>
+          <w:szCs w:val="24"/>
+        </w:rPr>
+        <w:t xml:space="preserve">, in </w:t>
+      </w:r>
+      <w:proofErr w:type="gramStart"/>
+      <w:r>
+        <w:rPr>
+          <w:rFonts w:ascii="Times New Roman" w:eastAsia="Times New Roman" w:hAnsi="Times New Roman" w:cs="Times New Roman"/>
+          <w:color w:val="9400D3"/>
+          <w:sz w:val="24"/>
+          <w:szCs w:val="24"/>
+        </w:rPr>
+        <w:t>pandas._</w:t>
+      </w:r>
+      <w:proofErr w:type="gramEnd"/>
+      <w:r>
+        <w:rPr>
+          <w:rFonts w:ascii="Times New Roman" w:eastAsia="Times New Roman" w:hAnsi="Times New Roman" w:cs="Times New Roman"/>
+          <w:color w:val="9400D3"/>
+          <w:sz w:val="24"/>
+          <w:szCs w:val="24"/>
+        </w:rPr>
+        <w:t>libs.parsers.</w:t>
+      </w:r>
+      <w:proofErr w:type="spellStart"/>
+      <w:r>
+        <w:rPr>
+          <w:rFonts w:ascii="Times New Roman" w:eastAsia="Times New Roman" w:hAnsi="Times New Roman" w:cs="Times New Roman"/>
+          <w:color w:val="9400D3"/>
+          <w:sz w:val="24"/>
+          <w:szCs w:val="24"/>
+        </w:rPr>
+        <w:t>TextReader</w:t>
+      </w:r>
+      <w:proofErr w:type="spellEnd"/>
+      <w:r>
+        <w:rPr>
+          <w:rFonts w:ascii="Times New Roman" w:eastAsia="Times New Roman" w:hAnsi="Times New Roman" w:cs="Times New Roman"/>
+          <w:color w:val="9400D3"/>
+          <w:sz w:val="24"/>
+          <w:szCs w:val="24"/>
+        </w:rPr>
+        <w:t>._</w:t>
+      </w:r>
+      <w:proofErr w:type="spellStart"/>
+      <w:r>
+        <w:rPr>
+          <w:rFonts w:ascii="Times New Roman" w:eastAsia="Times New Roman" w:hAnsi="Times New Roman" w:cs="Times New Roman"/>
+          <w:color w:val="9400D3"/>
+          <w:sz w:val="24"/>
+          <w:szCs w:val="24"/>
+        </w:rPr>
+        <w:t>convert_column_data</w:t>
+      </w:r>
+      <w:proofErr w:type="spellEnd"/>
+    </w:p>
+    <w:p>
+      <w:pPr>
+        <w:widowControl/>
+        <w:wordWrap/>
+        <w:autoSpaceDE/>
+        <w:autoSpaceDN/>
+        <w:spacing w:after="0" w:line="360" w:lineRule="auto"/>
+        <w:rPr>
+          <w:rFonts w:ascii="Times New Roman" w:eastAsia="Times New Roman" w:hAnsi="Times New Roman" w:cs="Times New Roman"/>
+          <w:sz w:val="24"/>
+          <w:szCs w:val="24"/>
+        </w:rPr>
+      </w:pPr>
+      <w:r>
+        <w:rPr>
+          <w:rFonts w:ascii="Times New Roman" w:eastAsia="Times New Roman" w:hAnsi="Times New Roman" w:cs="Times New Roman"/>
+          <w:sz w:val="24"/>
+          <w:szCs w:val="24"/>
+        </w:rPr>
+        <w:t xml:space="preserve">File </w:t>
+      </w:r>
+      <w:r>
+        <w:rPr>
+          <w:rFonts w:ascii="Times New Roman" w:eastAsia="Times New Roman" w:hAnsi="Times New Roman" w:cs="Times New Roman"/>
+          <w:color w:val="006400"/>
+          <w:sz w:val="24"/>
+          <w:szCs w:val="24"/>
+        </w:rPr>
+        <w:t>"pandas\_libs\</w:t>
+      </w:r>
+      <w:proofErr w:type="spellStart"/>
+      <w:r>
+        <w:rPr>
+          <w:rFonts w:ascii="Times New Roman" w:eastAsia="Times New Roman" w:hAnsi="Times New Roman" w:cs="Times New Roman"/>
+          <w:color w:val="006400"/>
+          <w:sz w:val="24"/>
+          <w:szCs w:val="24"/>
+        </w:rPr>
+        <w:t>parsers.pyx</w:t>
+      </w:r>
+      <w:proofErr w:type="spellEnd"/>
+      <w:r>
+        <w:rPr>
+          <w:rFonts w:ascii="Times New Roman" w:eastAsia="Times New Roman" w:hAnsi="Times New Roman" w:cs="Times New Roman"/>
+          <w:color w:val="006400"/>
+          <w:sz w:val="24"/>
+          <w:szCs w:val="24"/>
+        </w:rPr>
+        <w:t>"</w:t>
+      </w:r>
+      <w:r>
+        <w:rPr>
+          <w:rFonts w:ascii="Times New Roman" w:eastAsia="Times New Roman" w:hAnsi="Times New Roman" w:cs="Times New Roman"/>
+          <w:sz w:val="24"/>
+          <w:szCs w:val="24"/>
+        </w:rPr>
+        <w:t xml:space="preserve">, line </w:t>
+      </w:r>
+      <w:r>
+        <w:rPr>
+          <w:rFonts w:ascii="Times New Roman" w:eastAsia="Times New Roman" w:hAnsi="Times New Roman" w:cs="Times New Roman"/>
+          <w:color w:val="006400"/>
+          <w:sz w:val="24"/>
+          <w:szCs w:val="24"/>
+        </w:rPr>
+        <w:t>1137</w:t>
+      </w:r>
+      <w:r>
+        <w:rPr>
+          <w:rFonts w:ascii="Times New Roman" w:eastAsia="Times New Roman" w:hAnsi="Times New Roman" w:cs="Times New Roman"/>
+          <w:sz w:val="24"/>
+          <w:szCs w:val="24"/>
+        </w:rPr>
+        <w:t xml:space="preserve">, in </w:t>
+      </w:r>
+      <w:proofErr w:type="gramStart"/>
+      <w:r>
+        <w:rPr>
+          <w:rFonts w:ascii="Times New Roman" w:eastAsia="Times New Roman" w:hAnsi="Times New Roman" w:cs="Times New Roman"/>
+          <w:color w:val="9400D3"/>
+          <w:sz w:val="24"/>
+          <w:szCs w:val="24"/>
+        </w:rPr>
+        <w:t>pandas._</w:t>
+      </w:r>
+      <w:proofErr w:type="gramEnd"/>
+      <w:r>
+        <w:rPr>
+          <w:rFonts w:ascii="Times New Roman" w:eastAsia="Times New Roman" w:hAnsi="Times New Roman" w:cs="Times New Roman"/>
+          <w:color w:val="9400D3"/>
+          <w:sz w:val="24"/>
+          <w:szCs w:val="24"/>
+        </w:rPr>
+        <w:t>libs.parsers.</w:t>
+      </w:r>
+      <w:proofErr w:type="spellStart"/>
+      <w:r>
+        <w:rPr>
+          <w:rFonts w:ascii="Times New Roman" w:eastAsia="Times New Roman" w:hAnsi="Times New Roman" w:cs="Times New Roman"/>
+          <w:color w:val="9400D3"/>
+          <w:sz w:val="24"/>
+          <w:szCs w:val="24"/>
+        </w:rPr>
+        <w:t>TextReader</w:t>
+      </w:r>
+      <w:proofErr w:type="spellEnd"/>
+      <w:r>
+        <w:rPr>
+          <w:rFonts w:ascii="Times New Roman" w:eastAsia="Times New Roman" w:hAnsi="Times New Roman" w:cs="Times New Roman"/>
+          <w:color w:val="9400D3"/>
+          <w:sz w:val="24"/>
+          <w:szCs w:val="24"/>
+        </w:rPr>
+        <w:t>._</w:t>
+      </w:r>
+      <w:proofErr w:type="spellStart"/>
+      <w:r>
+        <w:rPr>
+          <w:rFonts w:ascii="Times New Roman" w:eastAsia="Times New Roman" w:hAnsi="Times New Roman" w:cs="Times New Roman"/>
+          <w:color w:val="9400D3"/>
+          <w:sz w:val="24"/>
+          <w:szCs w:val="24"/>
+        </w:rPr>
+        <w:t>convert_tokens</w:t>
+      </w:r>
+      <w:proofErr w:type="spellEnd"/>
+    </w:p>
+    <w:p>
+      <w:pPr>
+        <w:widowControl/>
+        <w:wordWrap/>
+        <w:autoSpaceDE/>
+        <w:autoSpaceDN/>
+        <w:spacing w:after="0" w:line="360" w:lineRule="auto"/>
+        <w:rPr>
+          <w:rFonts w:ascii="Times New Roman" w:eastAsia="Times New Roman" w:hAnsi="Times New Roman" w:cs="Times New Roman"/>
+          <w:sz w:val="24"/>
+          <w:szCs w:val="24"/>
+        </w:rPr>
+      </w:pPr>
+      <w:r>
+        <w:rPr>
+          <w:rFonts w:ascii="Times New Roman" w:eastAsia="Times New Roman" w:hAnsi="Times New Roman" w:cs="Times New Roman"/>
+          <w:sz w:val="24"/>
+          <w:szCs w:val="24"/>
+        </w:rPr>
+        <w:t xml:space="preserve">File </w:t>
+      </w:r>
+      <w:r>
+        <w:rPr>
+          <w:rFonts w:ascii="Times New Roman" w:eastAsia="Times New Roman" w:hAnsi="Times New Roman" w:cs="Times New Roman"/>
+          <w:color w:val="006400"/>
+          <w:sz w:val="24"/>
+          <w:szCs w:val="24"/>
+        </w:rPr>
+        <w:t>"pandas\_libs\</w:t>
+      </w:r>
+      <w:proofErr w:type="spellStart"/>
+      <w:r>
+        <w:rPr>
+          <w:rFonts w:ascii="Times New Roman" w:eastAsia="Times New Roman" w:hAnsi="Times New Roman" w:cs="Times New Roman"/>
+          <w:color w:val="006400"/>
+          <w:sz w:val="24"/>
+          <w:szCs w:val="24"/>
+        </w:rPr>
+        <w:t>parsers.pyx</w:t>
+      </w:r>
+      <w:proofErr w:type="spellEnd"/>
+      <w:r>
+        <w:rPr>
+          <w:rFonts w:ascii="Times New Roman" w:eastAsia="Times New Roman" w:hAnsi="Times New Roman" w:cs="Times New Roman"/>
+          <w:color w:val="006400"/>
+          <w:sz w:val="24"/>
+          <w:szCs w:val="24"/>
+        </w:rPr>
+        <w:t>"</w:t>
+      </w:r>
+      <w:r>
+        <w:rPr>
+          <w:rFonts w:ascii="Times New Roman" w:eastAsia="Times New Roman" w:hAnsi="Times New Roman" w:cs="Times New Roman"/>
+          <w:sz w:val="24"/>
+          <w:szCs w:val="24"/>
+        </w:rPr>
+        <w:t xml:space="preserve">, line </w:t>
+      </w:r>
+      <w:r>
+        <w:rPr>
+          <w:rFonts w:ascii="Times New Roman" w:eastAsia="Times New Roman" w:hAnsi="Times New Roman" w:cs="Times New Roman"/>
+          <w:color w:val="006400"/>
+          <w:sz w:val="24"/>
+          <w:szCs w:val="24"/>
+        </w:rPr>
+        <w:t>1254</w:t>
+      </w:r>
+      <w:r>
+        <w:rPr>
+          <w:rFonts w:ascii="Times New Roman" w:eastAsia="Times New Roman" w:hAnsi="Times New Roman" w:cs="Times New Roman"/>
+          <w:sz w:val="24"/>
+          <w:szCs w:val="24"/>
+        </w:rPr>
+        <w:t xml:space="preserve">, in </w:t>
+      </w:r>
+      <w:proofErr w:type="gramStart"/>
+      <w:r>
+        <w:rPr>
+          <w:rFonts w:ascii="Times New Roman" w:eastAsia="Times New Roman" w:hAnsi="Times New Roman" w:cs="Times New Roman"/>
+          <w:color w:val="9400D3"/>
+          <w:sz w:val="24"/>
+          <w:szCs w:val="24"/>
+        </w:rPr>
+        <w:t>pandas._</w:t>
+      </w:r>
+      <w:proofErr w:type="gramEnd"/>
+      <w:r>
+        <w:rPr>
+          <w:rFonts w:ascii="Times New Roman" w:eastAsia="Times New Roman" w:hAnsi="Times New Roman" w:cs="Times New Roman"/>
+          <w:color w:val="9400D3"/>
+          <w:sz w:val="24"/>
+          <w:szCs w:val="24"/>
+        </w:rPr>
+        <w:t>libs.parsers.</w:t>
+      </w:r>
+      <w:proofErr w:type="spellStart"/>
+      <w:r>
+        <w:rPr>
+          <w:rFonts w:ascii="Times New Roman" w:eastAsia="Times New Roman" w:hAnsi="Times New Roman" w:cs="Times New Roman"/>
+          <w:color w:val="9400D3"/>
+          <w:sz w:val="24"/>
+          <w:szCs w:val="24"/>
+        </w:rPr>
+        <w:t>TextReader</w:t>
+      </w:r>
+      <w:proofErr w:type="spellEnd"/>
+      <w:r>
+        <w:rPr>
+          <w:rFonts w:ascii="Times New Roman" w:eastAsia="Times New Roman" w:hAnsi="Times New Roman" w:cs="Times New Roman"/>
+          <w:color w:val="9400D3"/>
+          <w:sz w:val="24"/>
+          <w:szCs w:val="24"/>
+        </w:rPr>
+        <w:t>._</w:t>
+      </w:r>
+      <w:proofErr w:type="spellStart"/>
+      <w:r>
+        <w:rPr>
+          <w:rFonts w:ascii="Times New Roman" w:eastAsia="Times New Roman" w:hAnsi="Times New Roman" w:cs="Times New Roman"/>
+          <w:color w:val="9400D3"/>
+          <w:sz w:val="24"/>
+          <w:szCs w:val="24"/>
+        </w:rPr>
+        <w:t>convert_with_dtype</w:t>
+      </w:r>
+      <w:proofErr w:type="spellEnd"/>
+    </w:p>
+    <w:p>
+      <w:pPr>
+        <w:widowControl/>
+        <w:wordWrap/>
+        <w:autoSpaceDE/>
+        <w:autoSpaceDN/>
+        <w:spacing w:after="0" w:line="360" w:lineRule="auto"/>
+        <w:rPr>
+          <w:rFonts w:ascii="Times New Roman" w:eastAsia="Times New Roman" w:hAnsi="Times New Roman" w:cs="Times New Roman"/>
+          <w:sz w:val="24"/>
+          <w:szCs w:val="24"/>
+        </w:rPr>
+      </w:pPr>
+      <w:r>
+        <w:rPr>
+          <w:rFonts w:ascii="Times New Roman" w:eastAsia="Times New Roman" w:hAnsi="Times New Roman" w:cs="Times New Roman"/>
+          <w:sz w:val="24"/>
+          <w:szCs w:val="24"/>
+        </w:rPr>
+        <w:t xml:space="preserve">File </w:t>
+      </w:r>
+      <w:r>
+        <w:rPr>
+          <w:rFonts w:ascii="Times New Roman" w:eastAsia="Times New Roman" w:hAnsi="Times New Roman" w:cs="Times New Roman"/>
+          <w:color w:val="006400"/>
+          <w:sz w:val="24"/>
+          <w:szCs w:val="24"/>
+        </w:rPr>
+        <w:t>"pandas\_libs\</w:t>
+      </w:r>
+      <w:proofErr w:type="spellStart"/>
+      <w:r>
+        <w:rPr>
+          <w:rFonts w:ascii="Times New Roman" w:eastAsia="Times New Roman" w:hAnsi="Times New Roman" w:cs="Times New Roman"/>
+          <w:color w:val="006400"/>
+          <w:sz w:val="24"/>
+          <w:szCs w:val="24"/>
+        </w:rPr>
+        <w:t>parsers.pyx</w:t>
+      </w:r>
+      <w:proofErr w:type="spellEnd"/>
+      <w:r>
+        <w:rPr>
+          <w:rFonts w:ascii="Times New Roman" w:eastAsia="Times New Roman" w:hAnsi="Times New Roman" w:cs="Times New Roman"/>
+          <w:color w:val="006400"/>
+          <w:sz w:val="24"/>
+          <w:szCs w:val="24"/>
+        </w:rPr>
+        <w:t>"</w:t>
+      </w:r>
+      <w:r>
+        <w:rPr>
+          <w:rFonts w:ascii="Times New Roman" w:eastAsia="Times New Roman" w:hAnsi="Times New Roman" w:cs="Times New Roman"/>
+          <w:sz w:val="24"/>
+          <w:szCs w:val="24"/>
+        </w:rPr>
+        <w:t xml:space="preserve">, line </w:t>
+      </w:r>
+      <w:r>
+        <w:rPr>
+          <w:rFonts w:ascii="Times New Roman" w:eastAsia="Times New Roman" w:hAnsi="Times New Roman" w:cs="Times New Roman"/>
+          <w:color w:val="006400"/>
+          <w:sz w:val="24"/>
+          <w:szCs w:val="24"/>
+        </w:rPr>
+        <w:t>1269</w:t>
+      </w:r>
+      <w:r>
+        <w:rPr>
+          <w:rFonts w:ascii="Times New Roman" w:eastAsia="Times New Roman" w:hAnsi="Times New Roman" w:cs="Times New Roman"/>
+          <w:sz w:val="24"/>
+          <w:szCs w:val="24"/>
+        </w:rPr>
+        <w:t xml:space="preserve">, in </w:t>
+      </w:r>
+      <w:proofErr w:type="gramStart"/>
+      <w:r>
+        <w:rPr>
+          <w:rFonts w:ascii="Times New Roman" w:eastAsia="Times New Roman" w:hAnsi="Times New Roman" w:cs="Times New Roman"/>
+          <w:color w:val="9400D3"/>
+          <w:sz w:val="24"/>
+          <w:szCs w:val="24"/>
+        </w:rPr>
+        <w:t>pandas._</w:t>
+      </w:r>
+      <w:proofErr w:type="gramEnd"/>
+      <w:r>
+        <w:rPr>
+          <w:rFonts w:ascii="Times New Roman" w:eastAsia="Times New Roman" w:hAnsi="Times New Roman" w:cs="Times New Roman"/>
+          <w:color w:val="9400D3"/>
+          <w:sz w:val="24"/>
+          <w:szCs w:val="24"/>
+        </w:rPr>
+        <w:t>libs.parsers.</w:t>
+      </w:r>
+      <w:proofErr w:type="spellStart"/>
+      <w:r>
+        <w:rPr>
+          <w:rFonts w:ascii="Times New Roman" w:eastAsia="Times New Roman" w:hAnsi="Times New Roman" w:cs="Times New Roman"/>
+          <w:color w:val="9400D3"/>
+          <w:sz w:val="24"/>
+          <w:szCs w:val="24"/>
+        </w:rPr>
+        <w:t>TextReader</w:t>
+      </w:r>
+      <w:proofErr w:type="spellEnd"/>
+      <w:r>
+        <w:rPr>
+          <w:rFonts w:ascii="Times New Roman" w:eastAsia="Times New Roman" w:hAnsi="Times New Roman" w:cs="Times New Roman"/>
+          <w:color w:val="9400D3"/>
+          <w:sz w:val="24"/>
+          <w:szCs w:val="24"/>
+        </w:rPr>
+        <w:t>._</w:t>
+      </w:r>
+      <w:proofErr w:type="spellStart"/>
+      <w:r>
+        <w:rPr>
+          <w:rFonts w:ascii="Times New Roman" w:eastAsia="Times New Roman" w:hAnsi="Times New Roman" w:cs="Times New Roman"/>
+          <w:color w:val="9400D3"/>
+          <w:sz w:val="24"/>
+          <w:szCs w:val="24"/>
+        </w:rPr>
+        <w:t>string_convert</w:t>
+      </w:r>
+      <w:proofErr w:type="spellEnd"/>
+    </w:p>
+    <w:p>
+      <w:pPr>
+        <w:widowControl/>
+        <w:wordWrap/>
+        <w:autoSpaceDE/>
+        <w:autoSpaceDN/>
+        <w:spacing w:after="0" w:line="360" w:lineRule="auto"/>
+        <w:rPr>
+          <w:rFonts w:ascii="Times New Roman" w:eastAsia="Times New Roman" w:hAnsi="Times New Roman" w:cs="Times New Roman"/>
+          <w:sz w:val="24"/>
+          <w:szCs w:val="24"/>
+        </w:rPr>
+      </w:pPr>
+      <w:r>
+        <w:rPr>
+          <w:rFonts w:ascii="Times New Roman" w:eastAsia="Times New Roman" w:hAnsi="Times New Roman" w:cs="Times New Roman"/>
+          <w:color w:val="00FFFF"/>
+          <w:sz w:val="24"/>
+          <w:szCs w:val="24"/>
+        </w:rPr>
+        <w:t xml:space="preserve">File </w:t>
+      </w:r>
+      <w:r>
+        <w:rPr>
+          <w:rFonts w:ascii="Times New Roman" w:eastAsia="Times New Roman" w:hAnsi="Times New Roman" w:cs="Times New Roman"/>
+          <w:color w:val="00FF00"/>
+          <w:sz w:val="24"/>
+          <w:szCs w:val="24"/>
+        </w:rPr>
+        <w:t>"pandas\_libs\</w:t>
+      </w:r>
+      <w:proofErr w:type="spellStart"/>
+      <w:r>
+        <w:rPr>
+          <w:rFonts w:ascii="Times New Roman" w:eastAsia="Times New Roman" w:hAnsi="Times New Roman" w:cs="Times New Roman"/>
+          <w:color w:val="00FF00"/>
+          <w:sz w:val="24"/>
+          <w:szCs w:val="24"/>
+        </w:rPr>
+        <w:t>parsers.pyx</w:t>
+      </w:r>
+      <w:proofErr w:type="spellEnd"/>
+      <w:r>
+        <w:rPr>
+          <w:rFonts w:ascii="Times New Roman" w:eastAsia="Times New Roman" w:hAnsi="Times New Roman" w:cs="Times New Roman"/>
+          <w:color w:val="00FF00"/>
+          <w:sz w:val="24"/>
+          <w:szCs w:val="24"/>
+        </w:rPr>
+        <w:t>"</w:t>
+      </w:r>
+      <w:r>
+        <w:rPr>
+          <w:rFonts w:ascii="Times New Roman" w:eastAsia="Times New Roman" w:hAnsi="Times New Roman" w:cs="Times New Roman"/>
+          <w:color w:val="00FFFF"/>
+          <w:sz w:val="24"/>
+          <w:szCs w:val="24"/>
+        </w:rPr>
+        <w:t xml:space="preserve">, line </w:t>
+      </w:r>
+      <w:r>
+        <w:rPr>
+          <w:rFonts w:ascii="Times New Roman" w:eastAsia="Times New Roman" w:hAnsi="Times New Roman" w:cs="Times New Roman"/>
+          <w:color w:val="00FF00"/>
+          <w:sz w:val="24"/>
+          <w:szCs w:val="24"/>
+        </w:rPr>
+        <w:t>1459</w:t>
+      </w:r>
+      <w:r>
+        <w:rPr>
+          <w:rFonts w:ascii="Times New Roman" w:eastAsia="Times New Roman" w:hAnsi="Times New Roman" w:cs="Times New Roman"/>
+          <w:color w:val="00FFFF"/>
+          <w:sz w:val="24"/>
+          <w:szCs w:val="24"/>
+        </w:rPr>
+        <w:t xml:space="preserve">, in </w:t>
+      </w:r>
+      <w:proofErr w:type="gramStart"/>
+      <w:r>
+        <w:rPr>
+          <w:rFonts w:ascii="Times New Roman" w:eastAsia="Times New Roman" w:hAnsi="Times New Roman" w:cs="Times New Roman"/>
+          <w:color w:val="FF00FF"/>
+          <w:sz w:val="24"/>
+          <w:szCs w:val="24"/>
+        </w:rPr>
+        <w:t>pandas._</w:t>
+      </w:r>
+      <w:proofErr w:type="gramEnd"/>
+      <w:r>
+        <w:rPr>
+          <w:rFonts w:ascii="Times New Roman" w:eastAsia="Times New Roman" w:hAnsi="Times New Roman" w:cs="Times New Roman"/>
+          <w:color w:val="FF00FF"/>
+          <w:sz w:val="24"/>
+          <w:szCs w:val="24"/>
+        </w:rPr>
+        <w:t>libs.parsers._string_box_utf8</w:t>
+      </w:r>
+    </w:p>
+    <w:p>
+      <w:pPr>
+        <w:widowControl/>
+        <w:wordWrap/>
+        <w:autoSpaceDE/>
+        <w:autoSpaceDN/>
+        <w:spacing w:after="0" w:line="240" w:lineRule="auto"/>
+        <w:rPr>
+          <w:rFonts w:ascii="Times New Roman" w:eastAsia="Times New Roman" w:hAnsi="Times New Roman" w:cs="Times New Roman"/>
+          <w:sz w:val="24"/>
+          <w:szCs w:val="24"/>
+        </w:rPr>
+      </w:pPr>
+    </w:p>
+    <w:p>
+      <w:proofErr w:type="spellStart"/>
+      <w:r>
+        <w:rPr>
+          <w:rFonts w:ascii="Times New Roman" w:eastAsia="Times New Roman" w:hAnsi="Times New Roman" w:cs="Times New Roman"/>
+          <w:color w:val="FF0000"/>
+          <w:sz w:val="24"/>
+          <w:szCs w:val="24"/>
+        </w:rPr>
+        <w:t>UnicodeDecodeError</w:t>
+      </w:r>
+      <w:proofErr w:type="spellEnd"/>
+      <w:r>
+        <w:rPr>
+          <w:rFonts w:ascii="Times New Roman" w:eastAsia="Times New Roman" w:hAnsi="Times New Roman" w:cs="Times New Roman"/>
+          <w:color w:val="FF0000"/>
+          <w:sz w:val="24"/>
+          <w:szCs w:val="24"/>
+        </w:rPr>
+        <w:t>:</w:t>
+      </w:r>
+      <w:r>
+        <w:rPr>
+          <w:rFonts w:ascii="Times New Roman" w:eastAsia="Times New Roman" w:hAnsi="Times New Roman" w:cs="Times New Roman"/>
+          <w:sz w:val="24"/>
+          <w:szCs w:val="24"/>
+        </w:rPr>
+        <w:t xml:space="preserve"> 'utf-8' codec can't decode byte 0x80 in position 15: invalid start byte</w:t>
+      </w:r>
+    </w:p>
     <w:p/>
     <w:p/>
     <w:p/>
@@ -999,6 +3470,26 @@
     <w:uiPriority w:val="99"/>
     <w:rsid w:val="0015068A"/>
   </w:style>
+  <w:style w:type="paragraph" w:styleId="a5">
+    <w:name w:val="Normal (Web)"/>
+    <w:basedOn w:val="a"/>
+    <w:uiPriority w:val="99"/>
+    <w:semiHidden/>
+    <w:unhideWhenUsed/>
+    <w:rsid w:val="007869E3"/>
+    <w:pPr>
+      <w:widowControl/>
+      <w:wordWrap/>
+      <w:autoSpaceDE/>
+      <w:autoSpaceDN/>
+      <w:spacing w:before="100" w:beforeAutospacing="1" w:after="100" w:afterAutospacing="1" w:line="240" w:lineRule="auto"/>
+    </w:pPr>
+    <w:rPr>
+      <w:rFonts w:ascii="Times New Roman" w:eastAsia="Times New Roman" w:hAnsi="Times New Roman" w:cs="Times New Roman"/>
+      <w:sz w:val="24"/>
+      <w:szCs w:val="24"/>
+    </w:rPr>
+  </w:style>
 </w:styles>
 </file>
 

</xml_diff>